<commit_message>
Some work done on doc
</commit_message>
<xml_diff>
--- a/Big-Five.docx
+++ b/Big-Five.docx
@@ -4,54 +4,108 @@
   <w:body>
     <w:p>
       <w:pPr>
-        <w:jc w:val="center"/>
-      </w:pPr>
-      <w:r>
-        <w:t>Big-Five Factor Markers</w:t>
-      </w:r>
+        <w:pBdr>
+          <w:bottom w:val="single" w:sz="12" w:space="1" w:color="auto"/>
+        </w:pBdr>
+      </w:pPr>
     </w:p>
-    <w:p>
-      <w:pPr>
-        <w:jc w:val="center"/>
-      </w:pPr>
-    </w:p>
-    <w:p>
-      <w:pPr>
-        <w:jc w:val="center"/>
-      </w:pPr>
-      <w:r>
-        <w:t>Mateo Gonzalez</w:t>
-      </w:r>
-    </w:p>
-    <w:p>
-      <w:pPr>
-        <w:jc w:val="center"/>
-      </w:pPr>
-      <w:r>
-        <w:t>Alejandro Uribe</w:t>
-      </w:r>
-    </w:p>
-    <w:p>
-      <w:pPr>
-        <w:jc w:val="center"/>
-      </w:pPr>
-    </w:p>
+    <w:p/>
     <w:p>
       <w:pPr>
         <w:pBdr>
           <w:bottom w:val="single" w:sz="12" w:space="1" w:color="auto"/>
         </w:pBdr>
         <w:jc w:val="center"/>
-      </w:pPr>
-      <w:r>
-        <w:t>Junio 2020</w:t>
+        <w:rPr>
+          <w:b/>
+          <w:bCs/>
+        </w:rPr>
+      </w:pPr>
+      <w:r>
+        <w:rPr>
+          <w:b/>
+          <w:bCs/>
+        </w:rPr>
+        <w:t>Big-Five Factor Markers</w:t>
+      </w:r>
+    </w:p>
+    <w:p>
+      <w:pPr>
+        <w:pBdr>
+          <w:bottom w:val="single" w:sz="12" w:space="1" w:color="auto"/>
+        </w:pBdr>
+        <w:jc w:val="center"/>
+      </w:pPr>
+    </w:p>
+    <w:p>
+      <w:pPr>
+        <w:jc w:val="center"/>
+      </w:pPr>
+    </w:p>
+    <w:p>
+      <w:pPr>
+        <w:jc w:val="center"/>
+        <w:rPr>
+          <w:lang w:val="es-ES"/>
+        </w:rPr>
+      </w:pPr>
+      <w:r>
+        <w:rPr>
+          <w:lang w:val="es-ES"/>
+        </w:rPr>
+        <w:t xml:space="preserve">Mateo </w:t>
+      </w:r>
+      <w:r>
+        <w:rPr>
+          <w:lang w:val="es-ES"/>
+        </w:rPr>
+        <w:t>González</w:t>
+      </w:r>
+    </w:p>
+    <w:p>
+      <w:pPr>
+        <w:jc w:val="center"/>
+        <w:rPr>
+          <w:lang w:val="es-ES"/>
+        </w:rPr>
+      </w:pPr>
+      <w:r>
+        <w:rPr>
+          <w:lang w:val="es-ES"/>
+        </w:rPr>
+        <w:t>Alejandro Uribe</w:t>
+      </w:r>
+    </w:p>
+    <w:p>
+      <w:pPr>
+        <w:jc w:val="center"/>
+        <w:rPr>
+          <w:lang w:val="es-ES"/>
+        </w:rPr>
+      </w:pPr>
+    </w:p>
+    <w:p>
+      <w:pPr>
+        <w:jc w:val="center"/>
+        <w:rPr>
+          <w:lang w:val="es-ES"/>
+        </w:rPr>
+      </w:pPr>
+      <w:r>
+        <w:rPr>
+          <w:lang w:val="es-ES"/>
+        </w:rPr>
+        <w:t>June 2020</w:t>
       </w:r>
     </w:p>
     <w:sdt>
       <w:sdtPr>
         <w:rPr>
+          <w:rFonts w:eastAsiaTheme="minorHAnsi" w:cstheme="minorBidi"/>
+          <w:bCs w:val="0"/>
           <w:sz w:val="24"/>
           <w:szCs w:val="24"/>
+          <w:lang w:val="en-GB"/>
         </w:rPr>
         <w:id w:val="-1171172268"/>
         <w:docPartObj>
@@ -61,10 +115,8 @@
       </w:sdtPr>
       <w:sdtEndPr>
         <w:rPr>
-          <w:rFonts w:eastAsiaTheme="minorHAnsi" w:cstheme="minorBidi"/>
           <w:b/>
           <w:noProof/>
-          <w:lang w:val="en-GB"/>
         </w:rPr>
       </w:sdtEndPr>
       <w:sdtContent>
@@ -85,7 +137,25 @@
               <w:sz w:val="24"/>
               <w:szCs w:val="24"/>
             </w:rPr>
-            <w:t>Table of Contents</w:t>
+            <w:t>T</w:t>
+          </w:r>
+          <w:r>
+            <w:rPr>
+              <w:b/>
+              <w:bCs w:val="0"/>
+              <w:sz w:val="24"/>
+              <w:szCs w:val="24"/>
+            </w:rPr>
+            <w:t>a</w:t>
+          </w:r>
+          <w:r>
+            <w:rPr>
+              <w:b/>
+              <w:bCs w:val="0"/>
+              <w:sz w:val="24"/>
+              <w:szCs w:val="24"/>
+            </w:rPr>
+            <w:t>ble of Contents</w:t>
           </w:r>
         </w:p>
         <w:p>
@@ -233,23 +303,7 @@
                 <w:rFonts w:ascii="Century Gothic" w:hAnsi="Century Gothic"/>
                 <w:noProof/>
               </w:rPr>
-              <w:t>Data</w:t>
-            </w:r>
-            <w:r>
-              <w:rPr>
-                <w:rStyle w:val="Hyperlink"/>
-                <w:rFonts w:ascii="Century Gothic" w:hAnsi="Century Gothic"/>
-                <w:noProof/>
-              </w:rPr>
-              <w:t xml:space="preserve"> </w:t>
-            </w:r>
-            <w:r>
-              <w:rPr>
-                <w:rStyle w:val="Hyperlink"/>
-                <w:rFonts w:ascii="Century Gothic" w:hAnsi="Century Gothic"/>
-                <w:noProof/>
-              </w:rPr>
-              <w:t>Mining Process</w:t>
+              <w:t>Data Mining Process</w:t>
             </w:r>
             <w:r>
               <w:rPr>
@@ -1860,154 +1914,83 @@
       <w:bookmarkEnd w:id="4"/>
       <w:bookmarkEnd w:id="5"/>
     </w:p>
+    <w:p/>
     <w:p>
       <w:r>
-        <w:t xml:space="preserve">This phase involves the selection of a data mining strategy, which </w:t>
+        <w:rPr>
+          <w:i/>
+          <w:iCs/>
+        </w:rPr>
+        <w:t>Cross-Industry Standard Process for Data Mining</w:t>
+      </w:r>
+      <w:r>
+        <w:t xml:space="preserve"> (CRISP-DM) is the most commonly used methodology for analytics, data mining and data science projects</w:t>
+      </w:r>
+      <w:r>
+        <w:t xml:space="preserve"> which provides an overview of the life cycle of a data mining project.</w:t>
+      </w:r>
+      <w:r>
+        <w:t xml:space="preserve"> </w:t>
+      </w:r>
+      <w:r>
+        <w:fldChar w:fldCharType="begin" w:fldLock="1"/>
+      </w:r>
+      <w:r>
+        <w:instrText>ADDIN CSL_CITATION {"citationItems":[{"id":"ITEM-1","itemData":{"DOI":"https://doi.org/10.1016/B978-012370452-8/50029-3","ISBN":"978-0-12-370452-8","abstract":"Publisher Summary This chapter introduces the CRISP-DM standard data mining process and characterizes how JDM supports the various phases of this process. This chapter discusses data analysis and preparation in great detail and explains what to look for in data and how to address typical data quality issues. As modeling is the main focus of JDM, we explore three principal tasks—model builds, model test, and model apply. In preparation for the discussion on enterprise software architectures, this chapter discusses the role of databases and data warehouses on data mining. This chapter characterizes the architectures of data mining tools and their interplay with file systems and databases, and further explores the larger scale enterprise system involving data mining and how workflow can be used to include mining tasks in the enterprise. A standardized data mining process is explained in detail that involves a number of phases including business understanding, data understanding, data preparation, modeling, evaluation, and deployment.","author":[{"dropping-particle":"","family":"Hornick","given":"Mark F","non-dropping-particle":"","parse-names":false,"suffix":""},{"dropping-particle":"","family":"Marcadé","given":"Erik","non-dropping-particle":"","parse-names":false,"suffix":""},{"dropping-particle":"","family":"Venkayala","given":"Sunil","non-dropping-particle":"","parse-names":false,"suffix":""}],"container-title":"The Morgan Kaufmann Series in Data Management Systems","editor":[{"dropping-particle":"","family":"Hornick","given":"Mark F","non-dropping-particle":"","parse-names":false,"suffix":""},{"dropping-particle":"","family":"Marcadé","given":"Erik","non-dropping-particle":"","parse-names":false,"suffix":""},{"dropping-particle":"","family":"Venkayala","given":"Sunil B T - Java Data Mining","non-dropping-particle":"","parse-names":false,"suffix":""}],"id":"ITEM-1","issued":{"date-parts":[["2007"]]},"page":"51-83","publisher":"Morgan Kaufmann","publisher-place":"Burlington","title":"Chapter 3 - Data Mining Process","type":"chapter"},"uris":["http://www.mendeley.com/documents/?uuid=db0260c3-b8a6-4bc8-bcd0-ad0dfd9852e0"]}],"mendeley":{"formattedCitation":"[1]","plainTextFormattedCitation":"[1]","previouslyFormattedCitation":"[1]"},"properties":{"noteIndex":0},"schema":"https://github.com/citation-style-language/schema/raw/master/csl-citation.json"}</w:instrText>
+      </w:r>
+      <w:r>
+        <w:fldChar w:fldCharType="separate"/>
+      </w:r>
+      <w:r>
+        <w:rPr>
+          <w:noProof/>
+        </w:rPr>
+        <w:t>[1]</w:t>
+      </w:r>
+      <w:r>
+        <w:fldChar w:fldCharType="end"/>
+      </w:r>
+      <w:r>
+        <w:t>. CRISP-DM methodology guides the</w:t>
+      </w:r>
+      <w:r>
+        <w:t xml:space="preserve"> data scientist through</w:t>
+      </w:r>
+      <w:r>
+        <w:t xml:space="preserve"> a small set of phases which cover all </w:t>
+      </w:r>
+      <w:r>
+        <w:t xml:space="preserve">possible data mining situations. </w:t>
+      </w:r>
+      <w:r>
+        <w:t xml:space="preserve">The </w:t>
+      </w:r>
+      <w:r>
+        <w:fldChar w:fldCharType="begin"/>
+      </w:r>
+      <w:r>
+        <w:instrText xml:space="preserve"> REF _Ref42269082 \h </w:instrText>
+      </w:r>
+      <w:r>
+        <w:fldChar w:fldCharType="separate"/>
+      </w:r>
+      <w:r>
+        <w:t xml:space="preserve">Figure </w:t>
+      </w:r>
+      <w:r>
+        <w:rPr>
+          <w:noProof/>
+        </w:rPr>
+        <w:t>1</w:t>
+      </w:r>
+      <w:r>
+        <w:fldChar w:fldCharType="end"/>
+      </w:r>
+      <w:r>
+        <w:t xml:space="preserve"> shows the CRISP-DM Methodology.</w:t>
       </w:r>
     </w:p>
     <w:p>
-      <w:r>
-        <w:rPr>
-          <w:i/>
-          <w:iCs/>
-        </w:rPr>
-        <w:t>Cross</w:t>
-      </w:r>
-      <w:r>
-        <w:rPr>
-          <w:i/>
-          <w:iCs/>
-        </w:rPr>
-        <w:t>-I</w:t>
-      </w:r>
-      <w:r>
-        <w:rPr>
-          <w:i/>
-          <w:iCs/>
-        </w:rPr>
-        <w:t xml:space="preserve">ndustry </w:t>
-      </w:r>
-      <w:r>
-        <w:rPr>
-          <w:i/>
-          <w:iCs/>
-        </w:rPr>
-        <w:t>S</w:t>
-      </w:r>
-      <w:r>
-        <w:rPr>
-          <w:i/>
-          <w:iCs/>
-        </w:rPr>
-        <w:t xml:space="preserve">tandard </w:t>
-      </w:r>
-      <w:r>
-        <w:rPr>
-          <w:i/>
-          <w:iCs/>
-        </w:rPr>
-        <w:t>P</w:t>
-      </w:r>
-      <w:r>
-        <w:rPr>
-          <w:i/>
-          <w:iCs/>
-        </w:rPr>
-        <w:t xml:space="preserve">rocess for </w:t>
-      </w:r>
-      <w:r>
-        <w:rPr>
-          <w:i/>
-          <w:iCs/>
-        </w:rPr>
-        <w:t>D</w:t>
-      </w:r>
-      <w:r>
-        <w:rPr>
-          <w:i/>
-          <w:iCs/>
-        </w:rPr>
-        <w:t xml:space="preserve">ata </w:t>
-      </w:r>
-      <w:r>
-        <w:rPr>
-          <w:i/>
-          <w:iCs/>
-        </w:rPr>
-        <w:t>M</w:t>
-      </w:r>
-      <w:r>
-        <w:rPr>
-          <w:i/>
-          <w:iCs/>
-        </w:rPr>
-        <w:t>ining</w:t>
-      </w:r>
-      <w:r>
-        <w:t xml:space="preserve"> (CRISP-DM) is the most commonly used methodology for analytics, data mining and data science projects</w:t>
-      </w:r>
-      <w:r>
-        <w:t xml:space="preserve"> </w:t>
-      </w:r>
-      <w:r>
-        <w:fldChar w:fldCharType="begin" w:fldLock="1"/>
-      </w:r>
-      <w:r>
-        <w:instrText>ADDIN CSL_CITATION {"citationItems":[{"id":"ITEM-1","itemData":{"DOI":"https://doi.org/10.1016/B978-012370452-8/50029-3","ISBN":"978-0-12-370452-8","abstract":"Publisher Summary This chapter introduces the CRISP-DM standard data mining process and characterizes how JDM supports the various phases of this process. This chapter discusses data analysis and preparation in great detail and explains what to look for in data and how to address typical data quality issues. As modeling is the main focus of JDM, we explore three principal tasks—model builds, model test, and model apply. In preparation for the discussion on enterprise software architectures, this chapter discusses the role of databases and data warehouses on data mining. This chapter characterizes the architectures of data mining tools and their interplay with file systems and databases, and further explores the larger scale enterprise system involving data mining and how workflow can be used to include mining tasks in the enterprise. A standardized data mining process is explained in detail that involves a number of phases including business understanding, data understanding, data preparation, modeling, evaluation, and deployment.","author":[{"dropping-particle":"","family":"Hornick","given":"Mark F","non-dropping-particle":"","parse-names":false,"suffix":""},{"dropping-particle":"","family":"Marcadé","given":"Erik","non-dropping-particle":"","parse-names":false,"suffix":""},{"dropping-particle":"","family":"Venkayala","given":"Sunil","non-dropping-particle":"","parse-names":false,"suffix":""}],"container-title":"The Morgan Kaufmann Series in Data Management Systems","editor":[{"dropping-particle":"","family":"Hornick","given":"Mark F","non-dropping-particle":"","parse-names":false,"suffix":""},{"dropping-particle":"","family":"Marcadé","given":"Erik","non-dropping-particle":"","parse-names":false,"suffix":""},{"dropping-particle":"","family":"Venkayala","given":"Sunil B T - Java Data Mining","non-dropping-particle":"","parse-names":false,"suffix":""}],"id":"ITEM-1","issued":{"date-parts":[["2007"]]},"page":"51-83","publisher":"Morgan Kaufmann","publisher-place":"Burlington","title":"Chapter 3 - Data Mining Process","type":"chapter"},"uris":["http://www.mendeley.com/documents/?uuid=db0260c3-b8a6-4bc8-bcd0-ad0dfd9852e0"]}],"mendeley":{"formattedCitation":"[1]","plainTextFormattedCitation":"[1]"},"properties":{"noteIndex":0},"schema":"https://github.com/citation-style-language/schema/raw/master/csl-citation.json"}</w:instrText>
-      </w:r>
-      <w:r>
-        <w:fldChar w:fldCharType="separate"/>
-      </w:r>
-      <w:r>
-        <w:rPr>
-          <w:noProof/>
-        </w:rPr>
-        <w:t>[1]</w:t>
-      </w:r>
-      <w:r>
-        <w:fldChar w:fldCharType="end"/>
-      </w:r>
-      <w:r>
-        <w:t>. CRISP-DM methodology guides the</w:t>
-      </w:r>
-      <w:r>
-        <w:t xml:space="preserve"> data scientist through</w:t>
-      </w:r>
-      <w:r>
-        <w:t>.</w:t>
-      </w:r>
-    </w:p>
-    <w:p/>
-    <w:p>
-      <w:r>
-        <w:t xml:space="preserve">The </w:t>
-      </w:r>
-      <w:r>
-        <w:fldChar w:fldCharType="begin"/>
-      </w:r>
-      <w:r>
-        <w:instrText xml:space="preserve"> REF _Ref42269082 \h </w:instrText>
-      </w:r>
-      <w:r>
-        <w:fldChar w:fldCharType="separate"/>
-      </w:r>
-      <w:r>
-        <w:t xml:space="preserve">Figure </w:t>
-      </w:r>
-      <w:r>
-        <w:rPr>
-          <w:noProof/>
-        </w:rPr>
-        <w:t>1</w:t>
-      </w:r>
-      <w:r>
-        <w:fldChar w:fldCharType="end"/>
-      </w:r>
-      <w:r>
-        <w:t xml:space="preserve"> shows the CRISP-DM Methodology.</w:t>
-      </w:r>
-    </w:p>
-    <w:p>
       <w:pPr>
         <w:keepNext/>
         <w:jc w:val="center"/>
@@ -2029,6 +2012,46 @@
       <w:r>
         <w:rPr>
           <w:rFonts w:eastAsia="Times New Roman" w:cs="Times New Roman"/>
+          <w:lang w:eastAsia="en-GB"/>
+        </w:rPr>
+        <w:fldChar w:fldCharType="separate"/>
+      </w:r>
+      <w:r>
+        <w:rPr>
+          <w:rFonts w:eastAsia="Times New Roman" w:cs="Times New Roman"/>
+          <w:noProof/>
+          <w:lang w:eastAsia="en-GB"/>
+        </w:rPr>
+        <w:fldChar w:fldCharType="begin"/>
+      </w:r>
+      <w:r>
+        <w:rPr>
+          <w:rFonts w:eastAsia="Times New Roman" w:cs="Times New Roman"/>
+          <w:noProof/>
+          <w:lang w:eastAsia="en-GB"/>
+        </w:rPr>
+        <w:instrText xml:space="preserve"> </w:instrText>
+      </w:r>
+      <w:r>
+        <w:rPr>
+          <w:rFonts w:eastAsia="Times New Roman" w:cs="Times New Roman"/>
+          <w:noProof/>
+          <w:lang w:eastAsia="en-GB"/>
+        </w:rPr>
+        <w:instrText>INCLUDEPICTURE  "https://upload.wikimedia.org/wikipedia/commons/thumb/b/b9/CRISP-DM_Process_Diagram.png/1200px-CRISP-DM_Process_Diagram.png" \* MERGEFORMATINET</w:instrText>
+      </w:r>
+      <w:r>
+        <w:rPr>
+          <w:rFonts w:eastAsia="Times New Roman" w:cs="Times New Roman"/>
+          <w:noProof/>
+          <w:lang w:eastAsia="en-GB"/>
+        </w:rPr>
+        <w:instrText xml:space="preserve"> </w:instrText>
+      </w:r>
+      <w:r>
+        <w:rPr>
+          <w:rFonts w:eastAsia="Times New Roman" w:cs="Times New Roman"/>
+          <w:noProof/>
           <w:lang w:eastAsia="en-GB"/>
         </w:rPr>
         <w:fldChar w:fldCharType="separate"/>
@@ -2059,7 +2082,7 @@
             <v:path o:extrusionok="f" gradientshapeok="t" o:connecttype="rect"/>
             <o:lock v:ext="edit" aspectratio="t"/>
           </v:shapetype>
-          <v:shape id="_x0000_i1025" type="#_x0000_t75" alt="" style="width:254.2pt;height:254.65pt;mso-width-percent:0;mso-height-percent:0;mso-width-percent:0;mso-height-percent:0">
+          <v:shape id="_x0000_i1025" type="#_x0000_t75" alt="" style="width:254.2pt;height:254.75pt;mso-width-percent:0;mso-height-percent:0;mso-width-percent:0;mso-height-percent:0">
             <v:imagedata r:id="rId8" r:href="rId9"/>
           </v:shape>
         </w:pict>
@@ -2067,6 +2090,14 @@
       <w:r>
         <w:rPr>
           <w:rFonts w:eastAsia="Times New Roman" w:cs="Times New Roman"/>
+          <w:noProof/>
+          <w:lang w:eastAsia="en-GB"/>
+        </w:rPr>
+        <w:fldChar w:fldCharType="end"/>
+      </w:r>
+      <w:r>
+        <w:rPr>
+          <w:rFonts w:eastAsia="Times New Roman" w:cs="Times New Roman"/>
           <w:lang w:eastAsia="en-GB"/>
         </w:rPr>
         <w:fldChar w:fldCharType="end"/>
@@ -2107,7 +2138,41 @@
       <w:bookmarkEnd w:id="7"/>
       <w:bookmarkEnd w:id="8"/>
     </w:p>
-    <w:p/>
+    <w:p>
+      <w:pPr>
+        <w:pStyle w:val="Caption"/>
+      </w:pPr>
+      <w:r>
+        <w:t xml:space="preserve">Source: </w:t>
+      </w:r>
+      <w:r>
+        <w:fldChar w:fldCharType="begin" w:fldLock="1"/>
+      </w:r>
+      <w:r>
+        <w:instrText>ADDIN CSL_CITATION {"citationItems":[{"id":"ITEM-1","itemData":{"URL":"https://commons.wikimedia.org/wiki/File:CRISP-DM_Process_Diagram.png","accessed":{"date-parts":[["2020","6","6"]]},"id":"ITEM-1","issued":{"date-parts":[["0"]]},"title":"File:CRISP-DM Process Diagram.png - Wikimedia Commons","type":"webpage"},"uris":["http://www.mendeley.com/documents/?uuid=346dbe45-1a02-34ff-89a2-b46e910254d0"]}],"mendeley":{"formattedCitation":"[2]","plainTextFormattedCitation":"[2]"},"properties":{"noteIndex":0},"schema":"https://github.com/citation-style-language/schema/raw/master/csl-citation.json"}</w:instrText>
+      </w:r>
+      <w:r>
+        <w:fldChar w:fldCharType="separate"/>
+      </w:r>
+      <w:r>
+        <w:rPr>
+          <w:i w:val="0"/>
+          <w:noProof/>
+        </w:rPr>
+        <w:t>[2]</w:t>
+      </w:r>
+      <w:r>
+        <w:fldChar w:fldCharType="end"/>
+      </w:r>
+      <w:r>
+        <w:t>.</w:t>
+      </w:r>
+    </w:p>
+    <w:p>
+      <w:r>
+        <w:t>The application of this methodology can trigger new business questions which can benefit the data mining experience.</w:t>
+      </w:r>
+    </w:p>
     <w:p/>
     <w:p>
       <w:pPr>
@@ -2133,6 +2198,14 @@
       <w:bookmarkEnd w:id="10"/>
       <w:bookmarkEnd w:id="11"/>
     </w:p>
+    <w:p>
+      <w:r>
+        <w:t xml:space="preserve">The first phase is the most important, </w:t>
+      </w:r>
+      <w:r>
+        <w:t xml:space="preserve">a clear understanding of the problem </w:t>
+      </w:r>
+    </w:p>
     <w:p/>
     <w:p>
       <w:pPr>
@@ -2158,6 +2231,18 @@
       <w:bookmarkEnd w:id="13"/>
       <w:bookmarkEnd w:id="14"/>
     </w:p>
+    <w:p>
+      <w:r>
+        <w:t xml:space="preserve">The success of a data mining project depends on the data available, its quality and the thorough understanding of the same by the team. Focusing on this phase can greatly reduce future data mining effort. </w:t>
+      </w:r>
+    </w:p>
+    <w:p/>
+    <w:p>
+      <w:r>
+        <w:t>The first approach</w:t>
+      </w:r>
+    </w:p>
+    <w:p/>
     <w:p/>
     <w:p>
       <w:pPr>
@@ -2177,6 +2262,7 @@
         <w:rPr>
           <w:szCs w:val="24"/>
         </w:rPr>
+        <w:lastRenderedPageBreak/>
         <w:t xml:space="preserve">Data </w:t>
       </w:r>
       <w:r>
@@ -2191,13 +2277,38 @@
     </w:p>
     <w:p>
       <w:r>
-        <w:t xml:space="preserve">This phase is aimed to detect and remove any sample or variable which has a significant ratio of corrupted values. Thus, missing values and inconsistent data will be either filled or ignored. The fig illustrates an approach to data cleansing </w:t>
+        <w:t xml:space="preserve">This phase can represent 80% of the spent in the project, </w:t>
+      </w:r>
+      <w:r>
+        <w:t xml:space="preserve">is aimed to detect </w:t>
+      </w:r>
+      <w:r>
+        <w:t>the errors and inconsistencies in the dataset, these values can be either</w:t>
+      </w:r>
+      <w:r>
+        <w:t xml:space="preserve"> ignored</w:t>
+      </w:r>
+      <w:r>
+        <w:t xml:space="preserve"> or replaced</w:t>
+      </w:r>
+      <w:r>
+        <w:t>.</w:t>
+      </w:r>
+      <w:r>
+        <w:t xml:space="preserve"> </w:t>
+      </w:r>
+    </w:p>
+    <w:p/>
+    <w:p/>
+    <w:p>
+      <w:r>
+        <w:t xml:space="preserve"> The fig illustrates an approach to data cleansing </w:t>
       </w:r>
       <w:r>
         <w:fldChar w:fldCharType="begin" w:fldLock="1"/>
       </w:r>
       <w:r>
-        <w:instrText>ADDIN CSL_CITATION {"citationItems":[{"id":"ITEM-1","itemData":{"DOI":"https://doi.org/10.1016/B978-0-12-814482-4.00002-4","ISBN":"978-0-12-814482-4","abstract":"This chapter proposed a general framework for data curation. It covers the different phases of data preprocessing and preparation. The presented general framework fits a broad variety of datasets. Raw data prior to cleansing and curation is usually not ready for distilling correct inferences. This chapter discusses and provides a detailed overview for the most popular algorithms and techniques, which are used in the field of data curation and preparation. This chapter's framework describes techniques for data curation, imputation, feature extraction, correlation analysis, and practical application of these algorithms. We also provided techniques that have been developed from our experience in data processing. Finally, we presented a practical example showing the effect of using different imputation methods on the performance and efficiency of SVM. The chapter describes a methodology for converting raw and messy data to a well-organized data that is ready for applying high level machine learning algorithms or any advanced methods of data analysis.","author":[{"dropping-particle":"","family":"Al-jabery","given":"Khalid K","non-dropping-particle":"","parse-names":false,"suffix":""},{"dropping-particle":"","family":"Obafemi-Ajayi","given":"Tayo","non-dropping-particle":"","parse-names":false,"suffix":""},{"dropping-particle":"","family":"Olbricht","given":"Gayla R","non-dropping-particle":"","parse-names":false,"suffix":""},{"dropping-particle":"","family":"Wunsch II","given":"Donald C","non-dropping-particle":"","parse-names":false,"suffix":""}],"editor":[{"dropping-particle":"","family":"Al-jabery","given":"Khalid K","non-dropping-particle":"","parse-names":false,"suffix":""},{"dropping-particle":"","family":"Obafemi-Ajayi","given":"Tayo","non-dropping-particle":"","parse-names":false,"suffix":""},{"dropping-particle":"","family":"Olbricht","given":"Gayla R","non-dropping-particle":"","parse-names":false,"suffix":""},{"dropping-particle":"","family":"Wunsch II","given":"Donald C B T - Computational Learning Approaches to Data Analytics in Biomedical Applications","non-dropping-particle":"","parse-names":false,"suffix":""}],"id":"ITEM-1","issued":{"date-parts":[["2020"]]},"page":"7-27","publisher":"Academic Press","title":"2 - Data preprocessing","type":"chapter"},"uris":["http://www.mendeley.com/documents/?uuid=108f2574-a4fa-4e62-b1df-8dd86c23609c"]}],"mendeley":{"formattedCitation":"[2]","plainTextFormattedCitation":"[2]","previouslyFormattedCitation":"[1]"},"properties":{"noteIndex":0},"schema":"https://github.com/citation-style-language/schema/raw/master/csl-citation.json"}</w:instrText>
+        <w:instrText>ADDIN CSL_CITATION {"citationItems":[{"id":"ITEM-1","itemData":{"DOI":"https://doi.org/10.1016/B978-0-12-814482-4.00002-4","ISBN":"978-0-12-814482-4","abstract":"This chapter proposed a general framework for data curation. It covers the different phases of data preprocessing and preparation. The presented general framework fits a broad variety of datasets. Raw data prior to cleansing and curation is usually not ready for distilling correct inferences. This chapter discusses and provides a detailed overview for the most popular algorithms and techniques, which are used in the field of data curation and preparation. This chapter's framework describes techniques for data curation, imputation, feature extraction, correlation analysis, and practical application of these algorithms. We also provided techniques that have been developed from our experience in data processing. Finally, we presented a practical example showing the effect of using different imputation methods on the performance and efficiency of SVM. The chapter describes a methodology for converting raw and messy data to a well-organized data that is ready for applying high level machine learning algorithms or any advanced methods of data analysis.","author":[{"dropping-particle":"","family":"Al-jabery","given":"Khalid K","non-dropping-particle":"","parse-names":false,"suffix":""},{"dropping-particle":"","family":"Obafemi-Ajayi","given":"Tayo","non-dropping-particle":"","parse-names":false,"suffix":""},{"dropping-particle":"","family":"Olbricht","given":"Gayla R","non-dropping-particle":"","parse-names":false,"suffix":""},{"dropping-particle":"","family":"Wunsch II","given":"Donald C","non-dropping-particle":"","parse-names":false,"suffix":""}],"editor":[{"dropping-particle":"","family":"Al-jabery","given":"Khalid K","non-dropping-particle":"","parse-names":false,"suffix":""},{"dropping-particle":"","family":"Obafemi-Ajayi","given":"Tayo","non-dropping-particle":"","parse-names":false,"suffix":""},{"dropping-particle":"","family":"Olbricht","given":"Gayla R","non-dropping-particle":"","parse-names":false,"suffix":""},{"dropping-particle":"","family":"Wunsch II","given":"Donald C B T - Computational Learning Approaches to Data Analytics in Biomedical Applications","non-dropping-particle":"","parse-names":false,"suffix":""}],"id":"ITEM-1","issued":{"date-parts":[["2020"]]},"page":"7-27","publisher":"Academic Press","title":"2 - Data preprocessing","type":"chapter"},"uris":["http://www.mendeley.com/documents/?uuid=108f2574-a4fa-4e62-b1df-8dd86c23609c"]}],"mendeley":{"formattedCitation":"[3]","plainTextFormattedCitation":"[3]","previouslyFormattedCitation":"[2]"},"properties":{"noteIndex":0},"schema":"https://github.com/citation-style-language/schema/raw/master/csl-citation.json"}</w:instrText>
       </w:r>
       <w:r>
         <w:fldChar w:fldCharType="separate"/>
@@ -2206,7 +2317,7 @@
         <w:rPr>
           <w:noProof/>
         </w:rPr>
-        <w:t>[2]</w:t>
+        <w:t>[3]</w:t>
       </w:r>
       <w:r>
         <w:fldChar w:fldCharType="end"/>
@@ -2247,6 +2358,12 @@
       <w:bookmarkEnd w:id="19"/>
       <w:bookmarkEnd w:id="20"/>
     </w:p>
+    <w:p>
+      <w:r>
+        <w:t xml:space="preserve">Here comes the “fun part”, since there is a wide range of algorithms or techniques which can apply for the given problem. Multiple algorithms will be tried </w:t>
+      </w:r>
+    </w:p>
+    <w:p/>
     <w:p/>
     <w:p>
       <w:pPr>
@@ -2260,7 +2377,6 @@
       <w:bookmarkStart w:id="22" w:name="_Toc42270203"/>
       <w:bookmarkStart w:id="23" w:name="_Toc42270849"/>
       <w:r>
-        <w:lastRenderedPageBreak/>
         <w:t>Choice of Algorithm</w:t>
       </w:r>
       <w:bookmarkEnd w:id="21"/>
@@ -2384,7 +2500,14 @@
       <w:bookmarkEnd w:id="38"/>
     </w:p>
     <w:p/>
-    <w:p/>
+    <w:p>
+      <w:r>
+        <w:softHyphen/>
+      </w:r>
+      <w:r>
+        <w:softHyphen/>
+      </w:r>
+    </w:p>
     <w:p/>
     <w:p>
       <w:pPr>
@@ -2477,23 +2600,24 @@
         <w:adjustRightInd w:val="0"/>
         <w:ind w:left="640" w:hanging="640"/>
         <w:rPr>
-          <w:noProof/>
-        </w:rPr>
-      </w:pPr>
-      <w:r>
-        <w:rPr>
           <w:rFonts w:cs="Times New Roman"/>
           <w:noProof/>
         </w:rPr>
-        <w:t>[2]</w:t>
-      </w:r>
+      </w:pPr>
       <w:r>
         <w:rPr>
           <w:rFonts w:cs="Times New Roman"/>
           <w:noProof/>
         </w:rPr>
+        <w:t>[2]</w:t>
+      </w:r>
+      <w:r>
+        <w:rPr>
+          <w:rFonts w:cs="Times New Roman"/>
+          <w:noProof/>
+        </w:rPr>
         <w:tab/>
-        <w:t>K. K. Al-jabery, T. Obafemi-Ajayi, G. R. Olbricht, and D. C. Wunsch II, “2 - Data preprocessing,” K. K. Al-jabery, T. Obafemi-Ajayi, G. R. Olbricht, and D. C. B. T.-C. L. A. to D. A. in B. A. Wunsch II, Eds. Academic Press, 2020, pp. 7–27.</w:t>
+        <w:t>“File:CRISP-DM Process Diagram.png - Wikimedia Commons.” [Online]. Available: https://commons.wikimedia.org/wiki/File:CRISP-DM_Process_Diagram.png. [Accessed: 06-Jun-2020].</w:t>
       </w:r>
     </w:p>
     <w:p>
@@ -2503,18 +2627,42 @@
         <w:autoSpaceDN w:val="0"/>
         <w:adjustRightInd w:val="0"/>
         <w:ind w:left="640" w:hanging="640"/>
-      </w:pPr>
-      <w:r>
+        <w:rPr>
+          <w:noProof/>
+        </w:rPr>
+      </w:pPr>
+      <w:r>
+        <w:rPr>
+          <w:rFonts w:cs="Times New Roman"/>
+          <w:noProof/>
+        </w:rPr>
+        <w:t>[3]</w:t>
+      </w:r>
+      <w:r>
+        <w:rPr>
+          <w:rFonts w:cs="Times New Roman"/>
+          <w:noProof/>
+        </w:rPr>
+        <w:tab/>
+        <w:t>K. K. Al-jabery, T. Obafemi-Ajayi, G. R. Olbricht, and D. C. Wunsch II, “2 - Data preprocessing,” K. K. Al-jabery, T. Obafemi-Ajayi, G. R. Olbricht, and D. C. B. T.-C. L. A. to D. A. in B. A. Wunsch II, Eds. Academic Press, 2020, pp. 7–27.</w:t>
+      </w:r>
+    </w:p>
+    <w:p>
+      <w:pPr>
+        <w:widowControl w:val="0"/>
+        <w:autoSpaceDE w:val="0"/>
+        <w:autoSpaceDN w:val="0"/>
+        <w:adjustRightInd w:val="0"/>
+        <w:ind w:left="640" w:hanging="640"/>
+      </w:pPr>
+      <w:r>
+        <w:lastRenderedPageBreak/>
         <w:fldChar w:fldCharType="end"/>
       </w:r>
     </w:p>
     <w:sectPr>
-      <w:headerReference w:type="even" r:id="rId10"/>
-      <w:headerReference w:type="default" r:id="rId11"/>
-      <w:footerReference w:type="even" r:id="rId12"/>
-      <w:footerReference w:type="default" r:id="rId13"/>
-      <w:headerReference w:type="first" r:id="rId14"/>
-      <w:footerReference w:type="first" r:id="rId15"/>
+      <w:footerReference w:type="even" r:id="rId10"/>
+      <w:footerReference w:type="default" r:id="rId11"/>
       <w:pgSz w:w="11906" w:h="16838"/>
       <w:pgMar w:top="1440" w:right="1440" w:bottom="1440" w:left="1440" w:header="708" w:footer="708" w:gutter="0"/>
       <w:pgNumType w:start="0"/>
@@ -2558,6 +2706,11 @@
         <w:docPartUnique/>
       </w:docPartObj>
     </w:sdtPr>
+    <w:sdtEndPr>
+      <w:rPr>
+        <w:rStyle w:val="PageNumber"/>
+      </w:rPr>
+    </w:sdtEndPr>
     <w:sdtContent>
       <w:p>
         <w:pPr>
@@ -2609,6 +2762,11 @@
         <w:docPartUnique/>
       </w:docPartObj>
     </w:sdtPr>
+    <w:sdtEndPr>
+      <w:rPr>
+        <w:rStyle w:val="PageNumber"/>
+      </w:rPr>
+    </w:sdtEndPr>
     <w:sdtContent>
       <w:p>
         <w:pPr>
@@ -2663,16 +2821,6 @@
 </w:ftr>
 </file>
 
-<file path=word/footer3.xml><?xml version="1.0" encoding="utf-8"?>
-<w:ftr xmlns:wpc="http://schemas.microsoft.com/office/word/2010/wordprocessingCanvas" xmlns:cx="http://schemas.microsoft.com/office/drawing/2014/chartex" xmlns:cx1="http://schemas.microsoft.com/office/drawing/2015/9/8/chartex" xmlns:cx2="http://schemas.microsoft.com/office/drawing/2015/10/21/chartex" xmlns:cx3="http://schemas.microsoft.com/office/drawing/2016/5/9/chartex" xmlns:cx4="http://schemas.microsoft.com/office/drawing/2016/5/10/chartex" xmlns:cx5="http://schemas.microsoft.com/office/drawing/2016/5/11/chartex" xmlns:cx6="http://schemas.microsoft.com/office/drawing/2016/5/12/chartex" xmlns:cx7="http://schemas.microsoft.com/office/drawing/2016/5/13/chartex" xmlns:cx8="http://schemas.microsoft.com/office/drawing/2016/5/14/chartex" xmlns:mc="http://schemas.openxmlformats.org/markup-compatibility/2006" xmlns:aink="http://schemas.microsoft.com/office/drawing/2016/ink" xmlns:am3d="http://schemas.microsoft.com/office/drawing/2017/model3d" xmlns:o="urn:schemas-microsoft-com:office:office" xmlns:r="http://schemas.openxmlformats.org/officeDocument/2006/relationships" xmlns:m="http://schemas.openxmlformats.org/officeDocument/2006/math" xmlns:v="urn:schemas-microsoft-com:vml" xmlns:wp14="http://schemas.microsoft.com/office/word/2010/wordprocessingDrawing" xmlns:wp="http://schemas.openxmlformats.org/drawingml/2006/wordprocessingDrawing" xmlns:w10="urn:schemas-microsoft-com:office:word" xmlns:w="http://schemas.openxmlformats.org/wordprocessingml/2006/main" xmlns:w14="http://schemas.microsoft.com/office/word/2010/wordml" xmlns:w15="http://schemas.microsoft.com/office/word/2012/wordml" xmlns:w16cex="http://schemas.microsoft.com/office/word/2018/wordml/cex" xmlns:w16cid="http://schemas.microsoft.com/office/word/2016/wordml/cid" xmlns:w16="http://schemas.microsoft.com/office/word/2018/wordml" xmlns:w16se="http://schemas.microsoft.com/office/word/2015/wordml/symex" xmlns:wpg="http://schemas.microsoft.com/office/word/2010/wordprocessingGroup" xmlns:wpi="http://schemas.microsoft.com/office/word/2010/wordprocessingInk" xmlns:wne="http://schemas.microsoft.com/office/word/2006/wordml" xmlns:wps="http://schemas.microsoft.com/office/word/2010/wordprocessingShape" mc:Ignorable="w14 w15 w16se w16cid w16 w16cex wp14">
-  <w:p>
-    <w:pPr>
-      <w:pStyle w:val="Footer"/>
-    </w:pPr>
-  </w:p>
-</w:ftr>
-</file>
-
 <file path=word/footnotes.xml><?xml version="1.0" encoding="utf-8"?>
 <w:footnotes xmlns:wpc="http://schemas.microsoft.com/office/word/2010/wordprocessingCanvas" xmlns:cx="http://schemas.microsoft.com/office/drawing/2014/chartex" xmlns:cx1="http://schemas.microsoft.com/office/drawing/2015/9/8/chartex" xmlns:cx2="http://schemas.microsoft.com/office/drawing/2015/10/21/chartex" xmlns:cx3="http://schemas.microsoft.com/office/drawing/2016/5/9/chartex" xmlns:cx4="http://schemas.microsoft.com/office/drawing/2016/5/10/chartex" xmlns:cx5="http://schemas.microsoft.com/office/drawing/2016/5/11/chartex" xmlns:cx6="http://schemas.microsoft.com/office/drawing/2016/5/12/chartex" xmlns:cx7="http://schemas.microsoft.com/office/drawing/2016/5/13/chartex" xmlns:cx8="http://schemas.microsoft.com/office/drawing/2016/5/14/chartex" xmlns:mc="http://schemas.openxmlformats.org/markup-compatibility/2006" xmlns:aink="http://schemas.microsoft.com/office/drawing/2016/ink" xmlns:am3d="http://schemas.microsoft.com/office/drawing/2017/model3d" xmlns:o="urn:schemas-microsoft-com:office:office" xmlns:r="http://schemas.openxmlformats.org/officeDocument/2006/relationships" xmlns:m="http://schemas.openxmlformats.org/officeDocument/2006/math" xmlns:v="urn:schemas-microsoft-com:vml" xmlns:wp14="http://schemas.microsoft.com/office/word/2010/wordprocessingDrawing" xmlns:wp="http://schemas.openxmlformats.org/drawingml/2006/wordprocessingDrawing" xmlns:w10="urn:schemas-microsoft-com:office:word" xmlns:w="http://schemas.openxmlformats.org/wordprocessingml/2006/main" xmlns:w14="http://schemas.microsoft.com/office/word/2010/wordml" xmlns:w15="http://schemas.microsoft.com/office/word/2012/wordml" xmlns:w16cex="http://schemas.microsoft.com/office/word/2018/wordml/cex" xmlns:w16cid="http://schemas.microsoft.com/office/word/2016/wordml/cid" xmlns:w16="http://schemas.microsoft.com/office/word/2018/wordml" xmlns:w16se="http://schemas.microsoft.com/office/word/2015/wordml/symex" xmlns:wpg="http://schemas.microsoft.com/office/word/2010/wordprocessingGroup" xmlns:wpi="http://schemas.microsoft.com/office/word/2010/wordprocessingInk" xmlns:wne="http://schemas.microsoft.com/office/word/2006/wordml" xmlns:wps="http://schemas.microsoft.com/office/word/2010/wordprocessingShape" mc:Ignorable="w14 w15 w16se w16cid w16 w16cex wp14">
   <w:footnote w:type="separator" w:id="-1">
@@ -2690,36 +2838,6 @@
     </w:p>
   </w:footnote>
 </w:footnotes>
-</file>
-
-<file path=word/header1.xml><?xml version="1.0" encoding="utf-8"?>
-<w:hdr xmlns:wpc="http://schemas.microsoft.com/office/word/2010/wordprocessingCanvas" xmlns:cx="http://schemas.microsoft.com/office/drawing/2014/chartex" xmlns:cx1="http://schemas.microsoft.com/office/drawing/2015/9/8/chartex" xmlns:cx2="http://schemas.microsoft.com/office/drawing/2015/10/21/chartex" xmlns:cx3="http://schemas.microsoft.com/office/drawing/2016/5/9/chartex" xmlns:cx4="http://schemas.microsoft.com/office/drawing/2016/5/10/chartex" xmlns:cx5="http://schemas.microsoft.com/office/drawing/2016/5/11/chartex" xmlns:cx6="http://schemas.microsoft.com/office/drawing/2016/5/12/chartex" xmlns:cx7="http://schemas.microsoft.com/office/drawing/2016/5/13/chartex" xmlns:cx8="http://schemas.microsoft.com/office/drawing/2016/5/14/chartex" xmlns:mc="http://schemas.openxmlformats.org/markup-compatibility/2006" xmlns:aink="http://schemas.microsoft.com/office/drawing/2016/ink" xmlns:am3d="http://schemas.microsoft.com/office/drawing/2017/model3d" xmlns:o="urn:schemas-microsoft-com:office:office" xmlns:r="http://schemas.openxmlformats.org/officeDocument/2006/relationships" xmlns:m="http://schemas.openxmlformats.org/officeDocument/2006/math" xmlns:v="urn:schemas-microsoft-com:vml" xmlns:wp14="http://schemas.microsoft.com/office/word/2010/wordprocessingDrawing" xmlns:wp="http://schemas.openxmlformats.org/drawingml/2006/wordprocessingDrawing" xmlns:w10="urn:schemas-microsoft-com:office:word" xmlns:w="http://schemas.openxmlformats.org/wordprocessingml/2006/main" xmlns:w14="http://schemas.microsoft.com/office/word/2010/wordml" xmlns:w15="http://schemas.microsoft.com/office/word/2012/wordml" xmlns:w16cex="http://schemas.microsoft.com/office/word/2018/wordml/cex" xmlns:w16cid="http://schemas.microsoft.com/office/word/2016/wordml/cid" xmlns:w16="http://schemas.microsoft.com/office/word/2018/wordml" xmlns:w16se="http://schemas.microsoft.com/office/word/2015/wordml/symex" xmlns:wpg="http://schemas.microsoft.com/office/word/2010/wordprocessingGroup" xmlns:wpi="http://schemas.microsoft.com/office/word/2010/wordprocessingInk" xmlns:wne="http://schemas.microsoft.com/office/word/2006/wordml" xmlns:wps="http://schemas.microsoft.com/office/word/2010/wordprocessingShape" mc:Ignorable="w14 w15 w16se w16cid w16 w16cex wp14">
-  <w:p>
-    <w:pPr>
-      <w:pStyle w:val="Header"/>
-    </w:pPr>
-  </w:p>
-</w:hdr>
-</file>
-
-<file path=word/header2.xml><?xml version="1.0" encoding="utf-8"?>
-<w:hdr xmlns:wpc="http://schemas.microsoft.com/office/word/2010/wordprocessingCanvas" xmlns:cx="http://schemas.microsoft.com/office/drawing/2014/chartex" xmlns:cx1="http://schemas.microsoft.com/office/drawing/2015/9/8/chartex" xmlns:cx2="http://schemas.microsoft.com/office/drawing/2015/10/21/chartex" xmlns:cx3="http://schemas.microsoft.com/office/drawing/2016/5/9/chartex" xmlns:cx4="http://schemas.microsoft.com/office/drawing/2016/5/10/chartex" xmlns:cx5="http://schemas.microsoft.com/office/drawing/2016/5/11/chartex" xmlns:cx6="http://schemas.microsoft.com/office/drawing/2016/5/12/chartex" xmlns:cx7="http://schemas.microsoft.com/office/drawing/2016/5/13/chartex" xmlns:cx8="http://schemas.microsoft.com/office/drawing/2016/5/14/chartex" xmlns:mc="http://schemas.openxmlformats.org/markup-compatibility/2006" xmlns:aink="http://schemas.microsoft.com/office/drawing/2016/ink" xmlns:am3d="http://schemas.microsoft.com/office/drawing/2017/model3d" xmlns:o="urn:schemas-microsoft-com:office:office" xmlns:r="http://schemas.openxmlformats.org/officeDocument/2006/relationships" xmlns:m="http://schemas.openxmlformats.org/officeDocument/2006/math" xmlns:v="urn:schemas-microsoft-com:vml" xmlns:wp14="http://schemas.microsoft.com/office/word/2010/wordprocessingDrawing" xmlns:wp="http://schemas.openxmlformats.org/drawingml/2006/wordprocessingDrawing" xmlns:w10="urn:schemas-microsoft-com:office:word" xmlns:w="http://schemas.openxmlformats.org/wordprocessingml/2006/main" xmlns:w14="http://schemas.microsoft.com/office/word/2010/wordml" xmlns:w15="http://schemas.microsoft.com/office/word/2012/wordml" xmlns:w16cex="http://schemas.microsoft.com/office/word/2018/wordml/cex" xmlns:w16cid="http://schemas.microsoft.com/office/word/2016/wordml/cid" xmlns:w16="http://schemas.microsoft.com/office/word/2018/wordml" xmlns:w16se="http://schemas.microsoft.com/office/word/2015/wordml/symex" xmlns:wpg="http://schemas.microsoft.com/office/word/2010/wordprocessingGroup" xmlns:wpi="http://schemas.microsoft.com/office/word/2010/wordprocessingInk" xmlns:wne="http://schemas.microsoft.com/office/word/2006/wordml" xmlns:wps="http://schemas.microsoft.com/office/word/2010/wordprocessingShape" mc:Ignorable="w14 w15 w16se w16cid w16 w16cex wp14">
-  <w:p>
-    <w:pPr>
-      <w:pStyle w:val="Header"/>
-    </w:pPr>
-  </w:p>
-</w:hdr>
-</file>
-
-<file path=word/header3.xml><?xml version="1.0" encoding="utf-8"?>
-<w:hdr xmlns:wpc="http://schemas.microsoft.com/office/word/2010/wordprocessingCanvas" xmlns:cx="http://schemas.microsoft.com/office/drawing/2014/chartex" xmlns:cx1="http://schemas.microsoft.com/office/drawing/2015/9/8/chartex" xmlns:cx2="http://schemas.microsoft.com/office/drawing/2015/10/21/chartex" xmlns:cx3="http://schemas.microsoft.com/office/drawing/2016/5/9/chartex" xmlns:cx4="http://schemas.microsoft.com/office/drawing/2016/5/10/chartex" xmlns:cx5="http://schemas.microsoft.com/office/drawing/2016/5/11/chartex" xmlns:cx6="http://schemas.microsoft.com/office/drawing/2016/5/12/chartex" xmlns:cx7="http://schemas.microsoft.com/office/drawing/2016/5/13/chartex" xmlns:cx8="http://schemas.microsoft.com/office/drawing/2016/5/14/chartex" xmlns:mc="http://schemas.openxmlformats.org/markup-compatibility/2006" xmlns:aink="http://schemas.microsoft.com/office/drawing/2016/ink" xmlns:am3d="http://schemas.microsoft.com/office/drawing/2017/model3d" xmlns:o="urn:schemas-microsoft-com:office:office" xmlns:r="http://schemas.openxmlformats.org/officeDocument/2006/relationships" xmlns:m="http://schemas.openxmlformats.org/officeDocument/2006/math" xmlns:v="urn:schemas-microsoft-com:vml" xmlns:wp14="http://schemas.microsoft.com/office/word/2010/wordprocessingDrawing" xmlns:wp="http://schemas.openxmlformats.org/drawingml/2006/wordprocessingDrawing" xmlns:w10="urn:schemas-microsoft-com:office:word" xmlns:w="http://schemas.openxmlformats.org/wordprocessingml/2006/main" xmlns:w14="http://schemas.microsoft.com/office/word/2010/wordml" xmlns:w15="http://schemas.microsoft.com/office/word/2012/wordml" xmlns:w16cex="http://schemas.microsoft.com/office/word/2018/wordml/cex" xmlns:w16cid="http://schemas.microsoft.com/office/word/2016/wordml/cid" xmlns:w16="http://schemas.microsoft.com/office/word/2018/wordml" xmlns:w16se="http://schemas.microsoft.com/office/word/2015/wordml/symex" xmlns:wpg="http://schemas.microsoft.com/office/word/2010/wordprocessingGroup" xmlns:wpi="http://schemas.microsoft.com/office/word/2010/wordprocessingInk" xmlns:wne="http://schemas.microsoft.com/office/word/2006/wordml" xmlns:wps="http://schemas.microsoft.com/office/word/2010/wordprocessingShape" mc:Ignorable="w14 w15 w16se w16cid w16 w16cex wp14">
-  <w:p>
-    <w:pPr>
-      <w:pStyle w:val="Header"/>
-    </w:pPr>
-  </w:p>
-</w:hdr>
 </file>
 
 <file path=word/numbering.xml><?xml version="1.0" encoding="utf-8"?>

</xml_diff>

<commit_message>
Ordered Notebook to follow the schema of the doc, more work on doc
</commit_message>
<xml_diff>
--- a/Big-Five.docx
+++ b/Big-Five.docx
@@ -1804,6 +1804,7 @@
         <w:rPr>
           <w:szCs w:val="24"/>
         </w:rPr>
+        <w:lastRenderedPageBreak/>
         <w:t>Introduc</w:t>
       </w:r>
       <w:r>
@@ -2070,6 +2071,30 @@
           <w:noProof/>
           <w:lang w:eastAsia="en-GB"/>
         </w:rPr>
+        <w:instrText xml:space="preserve"> INCLUDEPICTURE  "https://upload.wikimedia.org/wikipedia/commons/thumb/b/b9/CRISP-DM_Process_Diagram.png/1200px-CRISP-DM_Process_Diagram.png" \* MERGEFORMATINET </w:instrText>
+      </w:r>
+      <w:r>
+        <w:rPr>
+          <w:rFonts w:eastAsia="Times New Roman" w:cs="Times New Roman"/>
+          <w:noProof/>
+          <w:lang w:eastAsia="en-GB"/>
+        </w:rPr>
+        <w:fldChar w:fldCharType="separate"/>
+      </w:r>
+      <w:r>
+        <w:rPr>
+          <w:rFonts w:eastAsia="Times New Roman" w:cs="Times New Roman"/>
+          <w:noProof/>
+          <w:lang w:eastAsia="en-GB"/>
+        </w:rPr>
+        <w:fldChar w:fldCharType="begin"/>
+      </w:r>
+      <w:r>
+        <w:rPr>
+          <w:rFonts w:eastAsia="Times New Roman" w:cs="Times New Roman"/>
+          <w:noProof/>
+          <w:lang w:eastAsia="en-GB"/>
+        </w:rPr>
         <w:instrText xml:space="preserve"> </w:instrText>
       </w:r>
       <w:r>
@@ -2078,15 +2103,7 @@
           <w:noProof/>
           <w:lang w:eastAsia="en-GB"/>
         </w:rPr>
-        <w:instrText>INCLUDEPICTURE  "https://upload.wikimedia.org/wikipedia/commons/thumb/b/b9/CRISP-DM_Process_Diagram.png/1200px-CRISP-DM_Proc</w:instrText>
-      </w:r>
-      <w:r>
-        <w:rPr>
-          <w:rFonts w:eastAsia="Times New Roman" w:cs="Times New Roman"/>
-          <w:noProof/>
-          <w:lang w:eastAsia="en-GB"/>
-        </w:rPr>
-        <w:instrText>ess_Diagram.png" \* MERGEFORMATINET</w:instrText>
+        <w:instrText>INCLUDEPICTURE  "https://upload.wikimedia.org/wikipedia/commons/thumb/b/b9/CRISP-DM_Process_Diagram.png/1200px-CRISP-DM_Process_Diagram.png" \* MERGEFORMATINET</w:instrText>
       </w:r>
       <w:r>
         <w:rPr>
@@ -2130,10 +2147,18 @@
             <v:path o:extrusionok="f" gradientshapeok="t" o:connecttype="rect"/>
             <o:lock v:ext="edit" aspectratio="t"/>
           </v:shapetype>
-          <v:shape id="_x0000_i1025" type="#_x0000_t75" alt="" style="width:254.45pt;height:255.15pt;mso-width-percent:0;mso-height-percent:0;mso-width-percent:0;mso-height-percent:0">
+          <v:shape id="_x0000_i1025" type="#_x0000_t75" alt="" style="width:254.45pt;height:254.45pt;mso-width-percent:0;mso-height-percent:0;mso-width-percent:0;mso-height-percent:0">
             <v:imagedata r:id="rId8" r:href="rId9"/>
           </v:shape>
         </w:pict>
+      </w:r>
+      <w:r>
+        <w:rPr>
+          <w:rFonts w:eastAsia="Times New Roman" w:cs="Times New Roman"/>
+          <w:noProof/>
+          <w:lang w:eastAsia="en-GB"/>
+        </w:rPr>
+        <w:fldChar w:fldCharType="end"/>
       </w:r>
       <w:r>
         <w:rPr>
@@ -2186,14 +2211,27 @@
       <w:r>
         <w:t xml:space="preserve">Figure </w:t>
       </w:r>
-      <w:fldSimple w:instr=" SEQ Figure \* ARABIC ">
-        <w:r>
-          <w:rPr>
-            <w:noProof/>
-          </w:rPr>
-          <w:t>1</w:t>
-        </w:r>
-      </w:fldSimple>
+      <w:r>
+        <w:fldChar w:fldCharType="begin"/>
+      </w:r>
+      <w:r>
+        <w:instrText xml:space="preserve"> SEQ Figure \* ARABIC </w:instrText>
+      </w:r>
+      <w:r>
+        <w:fldChar w:fldCharType="separate"/>
+      </w:r>
+      <w:r>
+        <w:rPr>
+          <w:noProof/>
+        </w:rPr>
+        <w:t>1</w:t>
+      </w:r>
+      <w:r>
+        <w:rPr>
+          <w:noProof/>
+        </w:rPr>
+        <w:fldChar w:fldCharType="end"/>
+      </w:r>
       <w:bookmarkEnd w:id="8"/>
       <w:r>
         <w:t>. CRISP-DM Methodology.</w:t>
@@ -2362,16 +2400,30 @@
       <w:bookmarkStart w:id="16" w:name="_Ref43505661"/>
       <w:bookmarkStart w:id="17" w:name="_Toc43509615"/>
       <w:r>
+        <w:lastRenderedPageBreak/>
         <w:t xml:space="preserve">Table </w:t>
       </w:r>
-      <w:fldSimple w:instr=" SEQ Table \* ARABIC ">
-        <w:r>
-          <w:rPr>
-            <w:noProof/>
-          </w:rPr>
-          <w:t>1</w:t>
-        </w:r>
-      </w:fldSimple>
+      <w:r>
+        <w:fldChar w:fldCharType="begin"/>
+      </w:r>
+      <w:r>
+        <w:instrText xml:space="preserve"> SEQ Table \* ARABIC </w:instrText>
+      </w:r>
+      <w:r>
+        <w:fldChar w:fldCharType="separate"/>
+      </w:r>
+      <w:r>
+        <w:rPr>
+          <w:noProof/>
+        </w:rPr>
+        <w:t>1</w:t>
+      </w:r>
+      <w:r>
+        <w:rPr>
+          <w:noProof/>
+        </w:rPr>
+        <w:fldChar w:fldCharType="end"/>
+      </w:r>
       <w:bookmarkEnd w:id="16"/>
       <w:r>
         <w:t>. Traits descr</w:t>
@@ -3123,8 +3175,62 @@
       <w:r>
         <w:t>the very first insights about it such as its nature, volume, features and relationships.</w:t>
       </w:r>
+      <w:r>
+        <w:t xml:space="preserve"> </w:t>
+      </w:r>
     </w:p>
     <w:p/>
+    <w:p/>
+    <w:p/>
+    <w:p/>
+    <w:p>
+      <w:pPr>
+        <w:pStyle w:val="ListParagraph"/>
+        <w:numPr>
+          <w:ilvl w:val="0"/>
+          <w:numId w:val="7"/>
+        </w:numPr>
+      </w:pPr>
+      <w:r>
+        <w:t>Explore, describe, and visualize data attributes</w:t>
+      </w:r>
+    </w:p>
+    <w:p>
+      <w:pPr>
+        <w:pStyle w:val="ListParagraph"/>
+        <w:numPr>
+          <w:ilvl w:val="0"/>
+          <w:numId w:val="7"/>
+        </w:numPr>
+      </w:pPr>
+      <w:r>
+        <w:t>Select data and attributes subsets that seem most important for the problem</w:t>
+      </w:r>
+    </w:p>
+    <w:p>
+      <w:pPr>
+        <w:pStyle w:val="ListParagraph"/>
+        <w:numPr>
+          <w:ilvl w:val="0"/>
+          <w:numId w:val="7"/>
+        </w:numPr>
+      </w:pPr>
+      <w:r>
+        <w:t>Extensive analysis to find correlations and associations and test hypotheses</w:t>
+      </w:r>
+    </w:p>
+    <w:p>
+      <w:pPr>
+        <w:pStyle w:val="ListParagraph"/>
+        <w:numPr>
+          <w:ilvl w:val="0"/>
+          <w:numId w:val="7"/>
+        </w:numPr>
+      </w:pPr>
+      <w:r>
+        <w:t>Note missing data points if any</w:t>
+      </w:r>
+    </w:p>
     <w:p/>
     <w:p/>
     <w:p>
@@ -3320,6 +3426,7 @@
       </w:pPr>
       <w:bookmarkStart w:id="48" w:name="_Toc43509584"/>
       <w:r>
+        <w:lastRenderedPageBreak/>
         <w:t>Validation</w:t>
       </w:r>
       <w:bookmarkEnd w:id="48"/>
@@ -4073,6 +4180,119 @@
     </w:lvl>
   </w:abstractNum>
   <w:abstractNum w:abstractNumId="4" w15:restartNumberingAfterBreak="0">
+    <w:nsid w:val="4327694F"/>
+    <w:multiLevelType w:val="hybridMultilevel"/>
+    <w:tmpl w:val="80D847AE"/>
+    <w:lvl w:ilvl="0" w:tplc="08090001">
+      <w:start w:val="1"/>
+      <w:numFmt w:val="bullet"/>
+      <w:lvlText w:val=""/>
+      <w:lvlJc w:val="left"/>
+      <w:pPr>
+        <w:ind w:left="720" w:hanging="360"/>
+      </w:pPr>
+      <w:rPr>
+        <w:rFonts w:ascii="Symbol" w:hAnsi="Symbol" w:hint="default"/>
+      </w:rPr>
+    </w:lvl>
+    <w:lvl w:ilvl="1" w:tplc="08090003" w:tentative="1">
+      <w:start w:val="1"/>
+      <w:numFmt w:val="bullet"/>
+      <w:lvlText w:val="o"/>
+      <w:lvlJc w:val="left"/>
+      <w:pPr>
+        <w:ind w:left="1440" w:hanging="360"/>
+      </w:pPr>
+      <w:rPr>
+        <w:rFonts w:ascii="Courier New" w:hAnsi="Courier New" w:cs="Courier New" w:hint="default"/>
+      </w:rPr>
+    </w:lvl>
+    <w:lvl w:ilvl="2" w:tplc="08090005" w:tentative="1">
+      <w:start w:val="1"/>
+      <w:numFmt w:val="bullet"/>
+      <w:lvlText w:val=""/>
+      <w:lvlJc w:val="left"/>
+      <w:pPr>
+        <w:ind w:left="2160" w:hanging="360"/>
+      </w:pPr>
+      <w:rPr>
+        <w:rFonts w:ascii="Wingdings" w:hAnsi="Wingdings" w:hint="default"/>
+      </w:rPr>
+    </w:lvl>
+    <w:lvl w:ilvl="3" w:tplc="08090001" w:tentative="1">
+      <w:start w:val="1"/>
+      <w:numFmt w:val="bullet"/>
+      <w:lvlText w:val=""/>
+      <w:lvlJc w:val="left"/>
+      <w:pPr>
+        <w:ind w:left="2880" w:hanging="360"/>
+      </w:pPr>
+      <w:rPr>
+        <w:rFonts w:ascii="Symbol" w:hAnsi="Symbol" w:hint="default"/>
+      </w:rPr>
+    </w:lvl>
+    <w:lvl w:ilvl="4" w:tplc="08090003" w:tentative="1">
+      <w:start w:val="1"/>
+      <w:numFmt w:val="bullet"/>
+      <w:lvlText w:val="o"/>
+      <w:lvlJc w:val="left"/>
+      <w:pPr>
+        <w:ind w:left="3600" w:hanging="360"/>
+      </w:pPr>
+      <w:rPr>
+        <w:rFonts w:ascii="Courier New" w:hAnsi="Courier New" w:cs="Courier New" w:hint="default"/>
+      </w:rPr>
+    </w:lvl>
+    <w:lvl w:ilvl="5" w:tplc="08090005" w:tentative="1">
+      <w:start w:val="1"/>
+      <w:numFmt w:val="bullet"/>
+      <w:lvlText w:val=""/>
+      <w:lvlJc w:val="left"/>
+      <w:pPr>
+        <w:ind w:left="4320" w:hanging="360"/>
+      </w:pPr>
+      <w:rPr>
+        <w:rFonts w:ascii="Wingdings" w:hAnsi="Wingdings" w:hint="default"/>
+      </w:rPr>
+    </w:lvl>
+    <w:lvl w:ilvl="6" w:tplc="08090001" w:tentative="1">
+      <w:start w:val="1"/>
+      <w:numFmt w:val="bullet"/>
+      <w:lvlText w:val=""/>
+      <w:lvlJc w:val="left"/>
+      <w:pPr>
+        <w:ind w:left="5040" w:hanging="360"/>
+      </w:pPr>
+      <w:rPr>
+        <w:rFonts w:ascii="Symbol" w:hAnsi="Symbol" w:hint="default"/>
+      </w:rPr>
+    </w:lvl>
+    <w:lvl w:ilvl="7" w:tplc="08090003" w:tentative="1">
+      <w:start w:val="1"/>
+      <w:numFmt w:val="bullet"/>
+      <w:lvlText w:val="o"/>
+      <w:lvlJc w:val="left"/>
+      <w:pPr>
+        <w:ind w:left="5760" w:hanging="360"/>
+      </w:pPr>
+      <w:rPr>
+        <w:rFonts w:ascii="Courier New" w:hAnsi="Courier New" w:cs="Courier New" w:hint="default"/>
+      </w:rPr>
+    </w:lvl>
+    <w:lvl w:ilvl="8" w:tplc="08090005" w:tentative="1">
+      <w:start w:val="1"/>
+      <w:numFmt w:val="bullet"/>
+      <w:lvlText w:val=""/>
+      <w:lvlJc w:val="left"/>
+      <w:pPr>
+        <w:ind w:left="6480" w:hanging="360"/>
+      </w:pPr>
+      <w:rPr>
+        <w:rFonts w:ascii="Wingdings" w:hAnsi="Wingdings" w:hint="default"/>
+      </w:rPr>
+    </w:lvl>
+  </w:abstractNum>
+  <w:abstractNum w:abstractNumId="5" w15:restartNumberingAfterBreak="0">
     <w:nsid w:val="4F524BA0"/>
     <w:multiLevelType w:val="multilevel"/>
     <w:tmpl w:val="0809001F"/>
@@ -4158,7 +4378,7 @@
       </w:pPr>
     </w:lvl>
   </w:abstractNum>
-  <w:abstractNum w:abstractNumId="5" w15:restartNumberingAfterBreak="0">
+  <w:abstractNum w:abstractNumId="6" w15:restartNumberingAfterBreak="0">
     <w:nsid w:val="57EE1B79"/>
     <w:multiLevelType w:val="hybridMultilevel"/>
     <w:tmpl w:val="71A2E3FA"/>
@@ -4245,7 +4465,7 @@
     </w:lvl>
   </w:abstractNum>
   <w:num w:numId="1">
-    <w:abstractNumId w:val="5"/>
+    <w:abstractNumId w:val="6"/>
   </w:num>
   <w:num w:numId="2">
     <w:abstractNumId w:val="1"/>
@@ -4257,10 +4477,13 @@
     <w:abstractNumId w:val="3"/>
   </w:num>
   <w:num w:numId="5">
-    <w:abstractNumId w:val="4"/>
+    <w:abstractNumId w:val="5"/>
   </w:num>
   <w:num w:numId="6">
     <w:abstractNumId w:val="2"/>
+  </w:num>
+  <w:num w:numId="7">
+    <w:abstractNumId w:val="4"/>
   </w:num>
 </w:numbering>
 </file>

</xml_diff>

<commit_message>
Development of Data Understanding
</commit_message>
<xml_diff>
--- a/Big-Five.docx
+++ b/Big-Five.docx
@@ -2440,6 +2440,7 @@
       <w:tblPr>
         <w:tblStyle w:val="ListTable3-Accent1"/>
         <w:tblW w:w="0" w:type="auto"/>
+        <w:jc w:val="center"/>
         <w:tblLook w:val="04A0" w:firstRow="1" w:lastRow="0" w:firstColumn="1" w:lastColumn="0" w:noHBand="0" w:noVBand="1"/>
       </w:tblPr>
       <w:tblGrid>
@@ -2451,6 +2452,7 @@
         <w:trPr>
           <w:cnfStyle w:val="100000000000" w:firstRow="1" w:lastRow="0" w:firstColumn="0" w:lastColumn="0" w:oddVBand="0" w:evenVBand="0" w:oddHBand="0" w:evenHBand="0" w:firstRowFirstColumn="0" w:firstRowLastColumn="0" w:lastRowFirstColumn="0" w:lastRowLastColumn="0"/>
           <w:trHeight w:val="192"/>
+          <w:jc w:val="center"/>
         </w:trPr>
         <w:tc>
           <w:tcPr>
@@ -2459,7 +2461,6 @@
           </w:tcPr>
           <w:p>
             <w:pPr>
-              <w:spacing w:before="40" w:after="40"/>
               <w:rPr>
                 <w:color w:val="FFFFFF" w:themeColor="background1"/>
               </w:rPr>
@@ -2478,7 +2479,6 @@
           </w:tcPr>
           <w:p>
             <w:pPr>
-              <w:spacing w:before="40" w:after="40"/>
               <w:cnfStyle w:val="100000000000" w:firstRow="1" w:lastRow="0" w:firstColumn="0" w:lastColumn="0" w:oddVBand="0" w:evenVBand="0" w:oddHBand="0" w:evenHBand="0" w:firstRowFirstColumn="0" w:firstRowLastColumn="0" w:lastRowFirstColumn="0" w:lastRowLastColumn="0"/>
               <w:rPr>
                 <w:color w:val="FFFFFF" w:themeColor="background1"/>
@@ -2498,7 +2498,6 @@
           </w:tcPr>
           <w:p>
             <w:pPr>
-              <w:spacing w:before="40" w:after="40"/>
               <w:cnfStyle w:val="100000000000" w:firstRow="1" w:lastRow="0" w:firstColumn="0" w:lastColumn="0" w:oddVBand="0" w:evenVBand="0" w:oddHBand="0" w:evenHBand="0" w:firstRowFirstColumn="0" w:firstRowLastColumn="0" w:lastRowFirstColumn="0" w:lastRowLastColumn="0"/>
               <w:rPr>
                 <w:color w:val="FFFFFF" w:themeColor="background1"/>
@@ -2517,6 +2516,7 @@
         <w:trPr>
           <w:cnfStyle w:val="000000100000" w:firstRow="0" w:lastRow="0" w:firstColumn="0" w:lastColumn="0" w:oddVBand="0" w:evenVBand="0" w:oddHBand="1" w:evenHBand="0" w:firstRowFirstColumn="0" w:firstRowLastColumn="0" w:lastRowFirstColumn="0" w:lastRowLastColumn="0"/>
           <w:trHeight w:val="20"/>
+          <w:jc w:val="center"/>
         </w:trPr>
         <w:tc>
           <w:tcPr>
@@ -2525,7 +2525,6 @@
           </w:tcPr>
           <w:p>
             <w:pPr>
-              <w:spacing w:before="40" w:after="40"/>
               <w:rPr>
                 <w:b w:val="0"/>
                 <w:bCs w:val="0"/>
@@ -2546,7 +2545,6 @@
           </w:tcPr>
           <w:p>
             <w:pPr>
-              <w:spacing w:before="40" w:after="40"/>
               <w:cnfStyle w:val="000000100000" w:firstRow="0" w:lastRow="0" w:firstColumn="0" w:lastColumn="0" w:oddVBand="0" w:evenVBand="0" w:oddHBand="1" w:evenHBand="0" w:firstRowFirstColumn="0" w:firstRowLastColumn="0" w:lastRowFirstColumn="0" w:lastRowLastColumn="0"/>
             </w:pPr>
             <w:r>
@@ -2560,7 +2558,6 @@
           </w:tcPr>
           <w:p>
             <w:pPr>
-              <w:spacing w:before="40" w:after="40"/>
               <w:cnfStyle w:val="000000100000" w:firstRow="0" w:lastRow="0" w:firstColumn="0" w:lastColumn="0" w:oddVBand="0" w:evenVBand="0" w:oddHBand="1" w:evenHBand="0" w:firstRowFirstColumn="0" w:firstRowLastColumn="0" w:lastRowFirstColumn="0" w:lastRowLastColumn="0"/>
             </w:pPr>
             <w:r>
@@ -2576,7 +2573,6 @@
           </w:p>
           <w:p>
             <w:pPr>
-              <w:spacing w:before="40" w:after="40"/>
               <w:cnfStyle w:val="000000100000" w:firstRow="0" w:lastRow="0" w:firstColumn="0" w:lastColumn="0" w:oddVBand="0" w:evenVBand="0" w:oddHBand="1" w:evenHBand="0" w:firstRowFirstColumn="0" w:firstRowLastColumn="0" w:lastRowFirstColumn="0" w:lastRowLastColumn="0"/>
             </w:pPr>
             <w:r>
@@ -2595,6 +2591,7 @@
       <w:tr>
         <w:trPr>
           <w:trHeight w:val="20"/>
+          <w:jc w:val="center"/>
         </w:trPr>
         <w:tc>
           <w:tcPr>
@@ -2603,7 +2600,6 @@
           </w:tcPr>
           <w:p>
             <w:pPr>
-              <w:spacing w:before="40" w:after="40"/>
               <w:rPr>
                 <w:b w:val="0"/>
                 <w:bCs w:val="0"/>
@@ -2624,7 +2620,6 @@
           </w:tcPr>
           <w:p>
             <w:pPr>
-              <w:spacing w:before="40" w:after="40"/>
               <w:cnfStyle w:val="000000000000" w:firstRow="0" w:lastRow="0" w:firstColumn="0" w:lastColumn="0" w:oddVBand="0" w:evenVBand="0" w:oddHBand="0" w:evenHBand="0" w:firstRowFirstColumn="0" w:firstRowLastColumn="0" w:lastRowFirstColumn="0" w:lastRowLastColumn="0"/>
             </w:pPr>
             <w:r>
@@ -2638,7 +2633,6 @@
           </w:tcPr>
           <w:p>
             <w:pPr>
-              <w:spacing w:before="40" w:after="40"/>
               <w:cnfStyle w:val="000000000000" w:firstRow="0" w:lastRow="0" w:firstColumn="0" w:lastColumn="0" w:oddVBand="0" w:evenVBand="0" w:oddHBand="0" w:evenHBand="0" w:firstRowFirstColumn="0" w:firstRowLastColumn="0" w:lastRowFirstColumn="0" w:lastRowLastColumn="0"/>
             </w:pPr>
             <w:r>
@@ -2654,7 +2648,6 @@
           </w:p>
           <w:p>
             <w:pPr>
-              <w:spacing w:before="40" w:after="40"/>
               <w:cnfStyle w:val="000000000000" w:firstRow="0" w:lastRow="0" w:firstColumn="0" w:lastColumn="0" w:oddVBand="0" w:evenVBand="0" w:oddHBand="0" w:evenHBand="0" w:firstRowFirstColumn="0" w:firstRowLastColumn="0" w:lastRowFirstColumn="0" w:lastRowLastColumn="0"/>
             </w:pPr>
             <w:r>
@@ -2677,6 +2670,7 @@
         <w:trPr>
           <w:cnfStyle w:val="000000100000" w:firstRow="0" w:lastRow="0" w:firstColumn="0" w:lastColumn="0" w:oddVBand="0" w:evenVBand="0" w:oddHBand="1" w:evenHBand="0" w:firstRowFirstColumn="0" w:firstRowLastColumn="0" w:lastRowFirstColumn="0" w:lastRowLastColumn="0"/>
           <w:trHeight w:val="20"/>
+          <w:jc w:val="center"/>
         </w:trPr>
         <w:tc>
           <w:tcPr>
@@ -2685,7 +2679,6 @@
           </w:tcPr>
           <w:p>
             <w:pPr>
-              <w:spacing w:before="40" w:after="40"/>
               <w:rPr>
                 <w:b w:val="0"/>
                 <w:bCs w:val="0"/>
@@ -2706,7 +2699,6 @@
           </w:tcPr>
           <w:p>
             <w:pPr>
-              <w:spacing w:before="40" w:after="40"/>
               <w:cnfStyle w:val="000000100000" w:firstRow="0" w:lastRow="0" w:firstColumn="0" w:lastColumn="0" w:oddVBand="0" w:evenVBand="0" w:oddHBand="1" w:evenHBand="0" w:firstRowFirstColumn="0" w:firstRowLastColumn="0" w:lastRowFirstColumn="0" w:lastRowLastColumn="0"/>
             </w:pPr>
             <w:r>
@@ -2720,7 +2712,6 @@
           </w:tcPr>
           <w:p>
             <w:pPr>
-              <w:spacing w:before="40" w:after="40"/>
               <w:cnfStyle w:val="000000100000" w:firstRow="0" w:lastRow="0" w:firstColumn="0" w:lastColumn="0" w:oddVBand="0" w:evenVBand="0" w:oddHBand="1" w:evenHBand="0" w:firstRowFirstColumn="0" w:firstRowLastColumn="0" w:lastRowFirstColumn="0" w:lastRowLastColumn="0"/>
             </w:pPr>
             <w:r>
@@ -2736,7 +2727,6 @@
           </w:p>
           <w:p>
             <w:pPr>
-              <w:spacing w:before="40" w:after="40"/>
               <w:cnfStyle w:val="000000100000" w:firstRow="0" w:lastRow="0" w:firstColumn="0" w:lastColumn="0" w:oddVBand="0" w:evenVBand="0" w:oddHBand="1" w:evenHBand="0" w:firstRowFirstColumn="0" w:firstRowLastColumn="0" w:lastRowFirstColumn="0" w:lastRowLastColumn="0"/>
             </w:pPr>
             <w:r>
@@ -2755,6 +2745,7 @@
       <w:tr>
         <w:trPr>
           <w:trHeight w:val="20"/>
+          <w:jc w:val="center"/>
         </w:trPr>
         <w:tc>
           <w:tcPr>
@@ -2763,7 +2754,6 @@
           </w:tcPr>
           <w:p>
             <w:pPr>
-              <w:spacing w:before="40" w:after="40"/>
               <w:rPr>
                 <w:b w:val="0"/>
                 <w:bCs w:val="0"/>
@@ -2784,7 +2774,6 @@
           </w:tcPr>
           <w:p>
             <w:pPr>
-              <w:spacing w:before="40" w:after="40"/>
               <w:cnfStyle w:val="000000000000" w:firstRow="0" w:lastRow="0" w:firstColumn="0" w:lastColumn="0" w:oddVBand="0" w:evenVBand="0" w:oddHBand="0" w:evenHBand="0" w:firstRowFirstColumn="0" w:firstRowLastColumn="0" w:lastRowFirstColumn="0" w:lastRowLastColumn="0"/>
             </w:pPr>
             <w:r>
@@ -2798,7 +2787,6 @@
           </w:tcPr>
           <w:p>
             <w:pPr>
-              <w:spacing w:before="40" w:after="40"/>
               <w:cnfStyle w:val="000000000000" w:firstRow="0" w:lastRow="0" w:firstColumn="0" w:lastColumn="0" w:oddVBand="0" w:evenVBand="0" w:oddHBand="0" w:evenHBand="0" w:firstRowFirstColumn="0" w:firstRowLastColumn="0" w:lastRowFirstColumn="0" w:lastRowLastColumn="0"/>
             </w:pPr>
             <w:r>
@@ -2811,6 +2799,7 @@
         <w:trPr>
           <w:cnfStyle w:val="000000100000" w:firstRow="0" w:lastRow="0" w:firstColumn="0" w:lastColumn="0" w:oddVBand="0" w:evenVBand="0" w:oddHBand="1" w:evenHBand="0" w:firstRowFirstColumn="0" w:firstRowLastColumn="0" w:lastRowFirstColumn="0" w:lastRowLastColumn="0"/>
           <w:trHeight w:val="20"/>
+          <w:jc w:val="center"/>
         </w:trPr>
         <w:tc>
           <w:tcPr>
@@ -2819,7 +2808,6 @@
           </w:tcPr>
           <w:p>
             <w:pPr>
-              <w:spacing w:before="40" w:after="40"/>
               <w:rPr>
                 <w:b w:val="0"/>
                 <w:bCs w:val="0"/>
@@ -2840,7 +2828,6 @@
           </w:tcPr>
           <w:p>
             <w:pPr>
-              <w:spacing w:before="40" w:after="40"/>
               <w:cnfStyle w:val="000000100000" w:firstRow="0" w:lastRow="0" w:firstColumn="0" w:lastColumn="0" w:oddVBand="0" w:evenVBand="0" w:oddHBand="1" w:evenHBand="0" w:firstRowFirstColumn="0" w:firstRowLastColumn="0" w:lastRowFirstColumn="0" w:lastRowLastColumn="0"/>
             </w:pPr>
             <w:r>
@@ -2854,7 +2841,6 @@
           </w:tcPr>
           <w:p>
             <w:pPr>
-              <w:spacing w:before="40" w:after="40"/>
               <w:cnfStyle w:val="000000100000" w:firstRow="0" w:lastRow="0" w:firstColumn="0" w:lastColumn="0" w:oddVBand="0" w:evenVBand="0" w:oddHBand="1" w:evenHBand="0" w:firstRowFirstColumn="0" w:firstRowLastColumn="0" w:lastRowFirstColumn="0" w:lastRowLastColumn="0"/>
             </w:pPr>
             <w:r>
@@ -2873,7 +2859,6 @@
           </w:p>
           <w:p>
             <w:pPr>
-              <w:spacing w:before="40" w:after="40"/>
               <w:cnfStyle w:val="000000100000" w:firstRow="0" w:lastRow="0" w:firstColumn="0" w:lastColumn="0" w:oddVBand="0" w:evenVBand="0" w:oddHBand="1" w:evenHBand="0" w:firstRowFirstColumn="0" w:firstRowLastColumn="0" w:lastRowFirstColumn="0" w:lastRowLastColumn="0"/>
             </w:pPr>
             <w:r>
@@ -3113,6 +3098,7 @@
         <w:rPr>
           <w:szCs w:val="24"/>
         </w:rPr>
+        <w:lastRenderedPageBreak/>
         <w:t>Data Understanding</w:t>
       </w:r>
       <w:bookmarkEnd w:id="20"/>
@@ -3178,10 +3164,332 @@
       <w:r>
         <w:t xml:space="preserve"> </w:t>
       </w:r>
-    </w:p>
-    <w:p/>
-    <w:p/>
-    <w:p/>
+      <w:r>
+        <w:t xml:space="preserve">The </w:t>
+      </w:r>
+      <w:r>
+        <w:fldChar w:fldCharType="begin"/>
+      </w:r>
+      <w:r>
+        <w:instrText xml:space="preserve"> REF _Ref43650360 \h </w:instrText>
+      </w:r>
+      <w:r>
+        <w:fldChar w:fldCharType="separate"/>
+      </w:r>
+      <w:r>
+        <w:t xml:space="preserve">Table </w:t>
+      </w:r>
+      <w:r>
+        <w:rPr>
+          <w:noProof/>
+        </w:rPr>
+        <w:t>2</w:t>
+      </w:r>
+      <w:r>
+        <w:fldChar w:fldCharType="end"/>
+      </w:r>
+      <w:r>
+        <w:t xml:space="preserve"> summarizes the </w:t>
+      </w:r>
+      <w:r>
+        <w:t>characteristics of the data</w:t>
+      </w:r>
+      <w:r>
+        <w:t>:</w:t>
+      </w:r>
+    </w:p>
+    <w:p>
+      <w:pPr>
+        <w:pStyle w:val="Caption"/>
+      </w:pPr>
+      <w:bookmarkStart w:id="24" w:name="_Ref43650360"/>
+      <w:r>
+        <w:t xml:space="preserve">Table </w:t>
+      </w:r>
+      <w:r>
+        <w:fldChar w:fldCharType="begin"/>
+      </w:r>
+      <w:r>
+        <w:instrText xml:space="preserve"> SEQ Table \* ARABIC </w:instrText>
+      </w:r>
+      <w:r>
+        <w:fldChar w:fldCharType="separate"/>
+      </w:r>
+      <w:r>
+        <w:rPr>
+          <w:noProof/>
+        </w:rPr>
+        <w:t>2</w:t>
+      </w:r>
+      <w:r>
+        <w:fldChar w:fldCharType="end"/>
+      </w:r>
+      <w:bookmarkEnd w:id="24"/>
+      <w:r>
+        <w:t>. Summary of the data.</w:t>
+      </w:r>
+    </w:p>
+    <w:tbl>
+      <w:tblPr>
+        <w:tblStyle w:val="ListTable3-Accent1"/>
+        <w:tblW w:w="0" w:type="auto"/>
+        <w:jc w:val="center"/>
+        <w:tblLook w:val="04A0" w:firstRow="1" w:lastRow="0" w:firstColumn="1" w:lastColumn="0" w:noHBand="0" w:noVBand="1"/>
+      </w:tblPr>
+      <w:tblGrid>
+        <w:gridCol w:w="2670"/>
+        <w:gridCol w:w="1152"/>
+      </w:tblGrid>
+      <w:tr>
+        <w:trPr>
+          <w:cnfStyle w:val="100000000000" w:firstRow="1" w:lastRow="0" w:firstColumn="0" w:lastColumn="0" w:oddVBand="0" w:evenVBand="0" w:oddHBand="0" w:evenHBand="0" w:firstRowFirstColumn="0" w:firstRowLastColumn="0" w:lastRowFirstColumn="0" w:lastRowLastColumn="0"/>
+          <w:jc w:val="center"/>
+        </w:trPr>
+        <w:tc>
+          <w:tcPr>
+            <w:cnfStyle w:val="001000000100" w:firstRow="0" w:lastRow="0" w:firstColumn="1" w:lastColumn="0" w:oddVBand="0" w:evenVBand="0" w:oddHBand="0" w:evenHBand="0" w:firstRowFirstColumn="1" w:firstRowLastColumn="0" w:lastRowFirstColumn="0" w:lastRowLastColumn="0"/>
+            <w:tcW w:w="0" w:type="auto"/>
+          </w:tcPr>
+          <w:p>
+            <w:pPr>
+              <w:rPr>
+                <w:color w:val="FFFFFF" w:themeColor="background1"/>
+              </w:rPr>
+            </w:pPr>
+            <w:r>
+              <w:rPr>
+                <w:color w:val="FFFFFF" w:themeColor="background1"/>
+              </w:rPr>
+              <w:t>Characteristic</w:t>
+            </w:r>
+          </w:p>
+        </w:tc>
+        <w:tc>
+          <w:tcPr>
+            <w:tcW w:w="0" w:type="auto"/>
+          </w:tcPr>
+          <w:p>
+            <w:pPr>
+              <w:cnfStyle w:val="100000000000" w:firstRow="1" w:lastRow="0" w:firstColumn="0" w:lastColumn="0" w:oddVBand="0" w:evenVBand="0" w:oddHBand="0" w:evenHBand="0" w:firstRowFirstColumn="0" w:firstRowLastColumn="0" w:lastRowFirstColumn="0" w:lastRowLastColumn="0"/>
+              <w:rPr>
+                <w:color w:val="FFFFFF" w:themeColor="background1"/>
+              </w:rPr>
+            </w:pPr>
+            <w:r>
+              <w:rPr>
+                <w:color w:val="FFFFFF" w:themeColor="background1"/>
+              </w:rPr>
+              <w:t>Number</w:t>
+            </w:r>
+          </w:p>
+        </w:tc>
+      </w:tr>
+      <w:tr>
+        <w:trPr>
+          <w:cnfStyle w:val="000000100000" w:firstRow="0" w:lastRow="0" w:firstColumn="0" w:lastColumn="0" w:oddVBand="0" w:evenVBand="0" w:oddHBand="1" w:evenHBand="0" w:firstRowFirstColumn="0" w:firstRowLastColumn="0" w:lastRowFirstColumn="0" w:lastRowLastColumn="0"/>
+          <w:jc w:val="center"/>
+        </w:trPr>
+        <w:tc>
+          <w:tcPr>
+            <w:cnfStyle w:val="001000000000" w:firstRow="0" w:lastRow="0" w:firstColumn="1" w:lastColumn="0" w:oddVBand="0" w:evenVBand="0" w:oddHBand="0" w:evenHBand="0" w:firstRowFirstColumn="0" w:firstRowLastColumn="0" w:lastRowFirstColumn="0" w:lastRowLastColumn="0"/>
+            <w:tcW w:w="0" w:type="auto"/>
+          </w:tcPr>
+          <w:p>
+            <w:pPr>
+              <w:rPr>
+                <w:b w:val="0"/>
+                <w:bCs w:val="0"/>
+              </w:rPr>
+            </w:pPr>
+            <w:r>
+              <w:rPr>
+                <w:b w:val="0"/>
+                <w:bCs w:val="0"/>
+              </w:rPr>
+              <w:t>Records</w:t>
+            </w:r>
+          </w:p>
+        </w:tc>
+        <w:tc>
+          <w:tcPr>
+            <w:tcW w:w="0" w:type="auto"/>
+          </w:tcPr>
+          <w:p>
+            <w:pPr>
+              <w:cnfStyle w:val="000000100000" w:firstRow="0" w:lastRow="0" w:firstColumn="0" w:lastColumn="0" w:oddVBand="0" w:evenVBand="0" w:oddHBand="1" w:evenHBand="0" w:firstRowFirstColumn="0" w:firstRowLastColumn="0" w:lastRowFirstColumn="0" w:lastRowLastColumn="0"/>
+            </w:pPr>
+            <w:r>
+              <w:t>964573</w:t>
+            </w:r>
+          </w:p>
+        </w:tc>
+      </w:tr>
+      <w:tr>
+        <w:trPr>
+          <w:jc w:val="center"/>
+        </w:trPr>
+        <w:tc>
+          <w:tcPr>
+            <w:cnfStyle w:val="001000000000" w:firstRow="0" w:lastRow="0" w:firstColumn="1" w:lastColumn="0" w:oddVBand="0" w:evenVBand="0" w:oddHBand="0" w:evenHBand="0" w:firstRowFirstColumn="0" w:firstRowLastColumn="0" w:lastRowFirstColumn="0" w:lastRowLastColumn="0"/>
+            <w:tcW w:w="0" w:type="auto"/>
+          </w:tcPr>
+          <w:p>
+            <w:pPr>
+              <w:rPr>
+                <w:b w:val="0"/>
+                <w:bCs w:val="0"/>
+              </w:rPr>
+            </w:pPr>
+            <w:r>
+              <w:rPr>
+                <w:b w:val="0"/>
+                <w:bCs w:val="0"/>
+              </w:rPr>
+              <w:t xml:space="preserve">Total </w:t>
+            </w:r>
+            <w:r>
+              <w:rPr>
+                <w:b w:val="0"/>
+                <w:bCs w:val="0"/>
+              </w:rPr>
+              <w:t>Features</w:t>
+            </w:r>
+          </w:p>
+        </w:tc>
+        <w:tc>
+          <w:tcPr>
+            <w:tcW w:w="0" w:type="auto"/>
+          </w:tcPr>
+          <w:p>
+            <w:pPr>
+              <w:cnfStyle w:val="000000000000" w:firstRow="0" w:lastRow="0" w:firstColumn="0" w:lastColumn="0" w:oddVBand="0" w:evenVBand="0" w:oddHBand="0" w:evenHBand="0" w:firstRowFirstColumn="0" w:firstRowLastColumn="0" w:lastRowFirstColumn="0" w:lastRowLastColumn="0"/>
+            </w:pPr>
+            <w:r>
+              <w:t>112</w:t>
+            </w:r>
+          </w:p>
+        </w:tc>
+      </w:tr>
+      <w:tr>
+        <w:trPr>
+          <w:cnfStyle w:val="000000100000" w:firstRow="0" w:lastRow="0" w:firstColumn="0" w:lastColumn="0" w:oddVBand="0" w:evenVBand="0" w:oddHBand="1" w:evenHBand="0" w:firstRowFirstColumn="0" w:firstRowLastColumn="0" w:lastRowFirstColumn="0" w:lastRowLastColumn="0"/>
+          <w:jc w:val="center"/>
+        </w:trPr>
+        <w:tc>
+          <w:tcPr>
+            <w:cnfStyle w:val="001000000000" w:firstRow="0" w:lastRow="0" w:firstColumn="1" w:lastColumn="0" w:oddVBand="0" w:evenVBand="0" w:oddHBand="0" w:evenHBand="0" w:firstRowFirstColumn="0" w:firstRowLastColumn="0" w:lastRowFirstColumn="0" w:lastRowLastColumn="0"/>
+            <w:tcW w:w="0" w:type="auto"/>
+          </w:tcPr>
+          <w:p>
+            <w:pPr>
+              <w:rPr>
+                <w:b w:val="0"/>
+                <w:bCs w:val="0"/>
+              </w:rPr>
+            </w:pPr>
+            <w:r>
+              <w:rPr>
+                <w:b w:val="0"/>
+                <w:bCs w:val="0"/>
+              </w:rPr>
+              <w:t>Numeric Features</w:t>
+            </w:r>
+          </w:p>
+        </w:tc>
+        <w:tc>
+          <w:tcPr>
+            <w:tcW w:w="0" w:type="auto"/>
+          </w:tcPr>
+          <w:p>
+            <w:pPr>
+              <w:cnfStyle w:val="000000100000" w:firstRow="0" w:lastRow="0" w:firstColumn="0" w:lastColumn="0" w:oddVBand="0" w:evenVBand="0" w:oddHBand="1" w:evenHBand="0" w:firstRowFirstColumn="0" w:firstRowLastColumn="0" w:lastRowFirstColumn="0" w:lastRowLastColumn="0"/>
+            </w:pPr>
+            <w:r>
+              <w:t>107</w:t>
+            </w:r>
+          </w:p>
+        </w:tc>
+      </w:tr>
+      <w:tr>
+        <w:trPr>
+          <w:jc w:val="center"/>
+        </w:trPr>
+        <w:tc>
+          <w:tcPr>
+            <w:cnfStyle w:val="001000000000" w:firstRow="0" w:lastRow="0" w:firstColumn="1" w:lastColumn="0" w:oddVBand="0" w:evenVBand="0" w:oddHBand="0" w:evenHBand="0" w:firstRowFirstColumn="0" w:firstRowLastColumn="0" w:lastRowFirstColumn="0" w:lastRowLastColumn="0"/>
+            <w:tcW w:w="0" w:type="auto"/>
+          </w:tcPr>
+          <w:p>
+            <w:pPr>
+              <w:rPr>
+                <w:b w:val="0"/>
+                <w:bCs w:val="0"/>
+              </w:rPr>
+            </w:pPr>
+            <w:r>
+              <w:rPr>
+                <w:b w:val="0"/>
+                <w:bCs w:val="0"/>
+              </w:rPr>
+              <w:t>Categorical Features</w:t>
+            </w:r>
+          </w:p>
+        </w:tc>
+        <w:tc>
+          <w:tcPr>
+            <w:tcW w:w="0" w:type="auto"/>
+          </w:tcPr>
+          <w:p>
+            <w:pPr>
+              <w:cnfStyle w:val="000000000000" w:firstRow="0" w:lastRow="0" w:firstColumn="0" w:lastColumn="0" w:oddVBand="0" w:evenVBand="0" w:oddHBand="0" w:evenHBand="0" w:firstRowFirstColumn="0" w:firstRowLastColumn="0" w:lastRowFirstColumn="0" w:lastRowLastColumn="0"/>
+            </w:pPr>
+            <w:r>
+              <w:t>4</w:t>
+            </w:r>
+          </w:p>
+        </w:tc>
+      </w:tr>
+      <w:tr>
+        <w:trPr>
+          <w:cnfStyle w:val="000000100000" w:firstRow="0" w:lastRow="0" w:firstColumn="0" w:lastColumn="0" w:oddVBand="0" w:evenVBand="0" w:oddHBand="1" w:evenHBand="0" w:firstRowFirstColumn="0" w:firstRowLastColumn="0" w:lastRowFirstColumn="0" w:lastRowLastColumn="0"/>
+          <w:jc w:val="center"/>
+        </w:trPr>
+        <w:tc>
+          <w:tcPr>
+            <w:cnfStyle w:val="001000000000" w:firstRow="0" w:lastRow="0" w:firstColumn="1" w:lastColumn="0" w:oddVBand="0" w:evenVBand="0" w:oddHBand="0" w:evenHBand="0" w:firstRowFirstColumn="0" w:firstRowLastColumn="0" w:lastRowFirstColumn="0" w:lastRowLastColumn="0"/>
+            <w:tcW w:w="0" w:type="auto"/>
+          </w:tcPr>
+          <w:p>
+            <w:pPr>
+              <w:rPr>
+                <w:b w:val="0"/>
+                <w:bCs w:val="0"/>
+              </w:rPr>
+            </w:pPr>
+            <w:r>
+              <w:rPr>
+                <w:b w:val="0"/>
+                <w:bCs w:val="0"/>
+              </w:rPr>
+              <w:t>Datetime Features</w:t>
+            </w:r>
+          </w:p>
+        </w:tc>
+        <w:tc>
+          <w:tcPr>
+            <w:tcW w:w="0" w:type="auto"/>
+          </w:tcPr>
+          <w:p>
+            <w:pPr>
+              <w:cnfStyle w:val="000000100000" w:firstRow="0" w:lastRow="0" w:firstColumn="0" w:lastColumn="0" w:oddVBand="0" w:evenVBand="0" w:oddHBand="1" w:evenHBand="0" w:firstRowFirstColumn="0" w:firstRowLastColumn="0" w:lastRowFirstColumn="0" w:lastRowLastColumn="0"/>
+            </w:pPr>
+            <w:r>
+              <w:t>1</w:t>
+            </w:r>
+          </w:p>
+        </w:tc>
+      </w:tr>
+    </w:tbl>
     <w:p/>
     <w:p>
       <w:pPr>
@@ -3244,10 +3552,10 @@
           <w:szCs w:val="24"/>
         </w:rPr>
       </w:pPr>
-      <w:bookmarkStart w:id="24" w:name="_Toc42269600"/>
-      <w:bookmarkStart w:id="25" w:name="_Toc42270201"/>
-      <w:bookmarkStart w:id="26" w:name="_Toc42270847"/>
-      <w:bookmarkStart w:id="27" w:name="_Toc43509578"/>
+      <w:bookmarkStart w:id="25" w:name="_Toc42269600"/>
+      <w:bookmarkStart w:id="26" w:name="_Toc42270201"/>
+      <w:bookmarkStart w:id="27" w:name="_Toc42270847"/>
+      <w:bookmarkStart w:id="28" w:name="_Toc43509578"/>
       <w:r>
         <w:rPr>
           <w:szCs w:val="24"/>
@@ -3260,10 +3568,10 @@
         </w:rPr>
         <w:t>Preparation</w:t>
       </w:r>
-      <w:bookmarkEnd w:id="24"/>
       <w:bookmarkEnd w:id="25"/>
       <w:bookmarkEnd w:id="26"/>
       <w:bookmarkEnd w:id="27"/>
+      <w:bookmarkEnd w:id="28"/>
     </w:p>
     <w:p>
       <w:r>
@@ -3301,20 +3609,20 @@
           <w:szCs w:val="24"/>
         </w:rPr>
       </w:pPr>
-      <w:bookmarkStart w:id="28" w:name="_Toc42269601"/>
-      <w:bookmarkStart w:id="29" w:name="_Toc42270202"/>
-      <w:bookmarkStart w:id="30" w:name="_Toc42270848"/>
-      <w:bookmarkStart w:id="31" w:name="_Toc43509579"/>
+      <w:bookmarkStart w:id="29" w:name="_Toc42269601"/>
+      <w:bookmarkStart w:id="30" w:name="_Toc42270202"/>
+      <w:bookmarkStart w:id="31" w:name="_Toc42270848"/>
+      <w:bookmarkStart w:id="32" w:name="_Toc43509579"/>
       <w:r>
         <w:rPr>
           <w:szCs w:val="24"/>
         </w:rPr>
         <w:t>Modelling</w:t>
       </w:r>
-      <w:bookmarkEnd w:id="28"/>
       <w:bookmarkEnd w:id="29"/>
       <w:bookmarkEnd w:id="30"/>
       <w:bookmarkEnd w:id="31"/>
+      <w:bookmarkEnd w:id="32"/>
     </w:p>
     <w:p>
       <w:r>
@@ -3331,17 +3639,17 @@
           <w:numId w:val="2"/>
         </w:numPr>
       </w:pPr>
-      <w:bookmarkStart w:id="32" w:name="_Toc42269602"/>
-      <w:bookmarkStart w:id="33" w:name="_Toc42270203"/>
-      <w:bookmarkStart w:id="34" w:name="_Toc42270849"/>
-      <w:bookmarkStart w:id="35" w:name="_Toc43509580"/>
+      <w:bookmarkStart w:id="33" w:name="_Toc42269602"/>
+      <w:bookmarkStart w:id="34" w:name="_Toc42270203"/>
+      <w:bookmarkStart w:id="35" w:name="_Toc42270849"/>
+      <w:bookmarkStart w:id="36" w:name="_Toc43509580"/>
       <w:r>
         <w:t>Choice of Algorithm</w:t>
       </w:r>
-      <w:bookmarkEnd w:id="32"/>
       <w:bookmarkEnd w:id="33"/>
       <w:bookmarkEnd w:id="34"/>
       <w:bookmarkEnd w:id="35"/>
+      <w:bookmarkEnd w:id="36"/>
     </w:p>
     <w:p/>
     <w:p>
@@ -3352,17 +3660,17 @@
           <w:numId w:val="2"/>
         </w:numPr>
       </w:pPr>
-      <w:bookmarkStart w:id="36" w:name="_Toc42269603"/>
-      <w:bookmarkStart w:id="37" w:name="_Toc42270204"/>
-      <w:bookmarkStart w:id="38" w:name="_Toc42270850"/>
-      <w:bookmarkStart w:id="39" w:name="_Toc43509581"/>
+      <w:bookmarkStart w:id="37" w:name="_Toc42269603"/>
+      <w:bookmarkStart w:id="38" w:name="_Toc42270204"/>
+      <w:bookmarkStart w:id="39" w:name="_Toc42270850"/>
+      <w:bookmarkStart w:id="40" w:name="_Toc43509581"/>
       <w:r>
         <w:t>Training</w:t>
       </w:r>
-      <w:bookmarkEnd w:id="36"/>
       <w:bookmarkEnd w:id="37"/>
       <w:bookmarkEnd w:id="38"/>
       <w:bookmarkEnd w:id="39"/>
+      <w:bookmarkEnd w:id="40"/>
     </w:p>
     <w:p/>
     <w:p>
@@ -3376,20 +3684,20 @@
           <w:szCs w:val="24"/>
         </w:rPr>
       </w:pPr>
-      <w:bookmarkStart w:id="40" w:name="_Toc42269604"/>
-      <w:bookmarkStart w:id="41" w:name="_Toc42270205"/>
-      <w:bookmarkStart w:id="42" w:name="_Toc42270851"/>
-      <w:bookmarkStart w:id="43" w:name="_Toc43509582"/>
+      <w:bookmarkStart w:id="41" w:name="_Toc42269604"/>
+      <w:bookmarkStart w:id="42" w:name="_Toc42270205"/>
+      <w:bookmarkStart w:id="43" w:name="_Toc42270851"/>
+      <w:bookmarkStart w:id="44" w:name="_Toc43509582"/>
       <w:r>
         <w:rPr>
           <w:szCs w:val="24"/>
         </w:rPr>
         <w:t>Evaluation</w:t>
       </w:r>
-      <w:bookmarkEnd w:id="40"/>
       <w:bookmarkEnd w:id="41"/>
       <w:bookmarkEnd w:id="42"/>
       <w:bookmarkEnd w:id="43"/>
+      <w:bookmarkEnd w:id="44"/>
     </w:p>
     <w:p/>
     <w:p>
@@ -3400,20 +3708,20 @@
           <w:numId w:val="2"/>
         </w:numPr>
       </w:pPr>
-      <w:bookmarkStart w:id="44" w:name="_Toc42269605"/>
-      <w:bookmarkStart w:id="45" w:name="_Toc42270206"/>
-      <w:bookmarkStart w:id="46" w:name="_Toc42270852"/>
-      <w:bookmarkStart w:id="47" w:name="_Toc43509583"/>
+      <w:bookmarkStart w:id="45" w:name="_Toc42269605"/>
+      <w:bookmarkStart w:id="46" w:name="_Toc42270206"/>
+      <w:bookmarkStart w:id="47" w:name="_Toc42270852"/>
+      <w:bookmarkStart w:id="48" w:name="_Toc43509583"/>
       <w:r>
         <w:t>Choice of Metric</w:t>
       </w:r>
       <w:r>
         <w:t>s</w:t>
       </w:r>
-      <w:bookmarkEnd w:id="44"/>
       <w:bookmarkEnd w:id="45"/>
       <w:bookmarkEnd w:id="46"/>
       <w:bookmarkEnd w:id="47"/>
+      <w:bookmarkEnd w:id="48"/>
     </w:p>
     <w:p/>
     <w:p>
@@ -3424,12 +3732,11 @@
           <w:numId w:val="2"/>
         </w:numPr>
       </w:pPr>
-      <w:bookmarkStart w:id="48" w:name="_Toc43509584"/>
-      <w:r>
-        <w:lastRenderedPageBreak/>
+      <w:bookmarkStart w:id="49" w:name="_Toc43509584"/>
+      <w:r>
         <w:t>Validation</w:t>
       </w:r>
-      <w:bookmarkEnd w:id="48"/>
+      <w:bookmarkEnd w:id="49"/>
     </w:p>
     <w:p/>
     <w:p>
@@ -3443,10 +3750,10 @@
           <w:szCs w:val="24"/>
         </w:rPr>
       </w:pPr>
-      <w:bookmarkStart w:id="49" w:name="_Toc42269607"/>
-      <w:bookmarkStart w:id="50" w:name="_Toc42270208"/>
-      <w:bookmarkStart w:id="51" w:name="_Toc42270854"/>
-      <w:bookmarkStart w:id="52" w:name="_Toc43509585"/>
+      <w:bookmarkStart w:id="50" w:name="_Toc42269607"/>
+      <w:bookmarkStart w:id="51" w:name="_Toc42270208"/>
+      <w:bookmarkStart w:id="52" w:name="_Toc42270854"/>
+      <w:bookmarkStart w:id="53" w:name="_Toc43509585"/>
       <w:r>
         <w:rPr>
           <w:szCs w:val="24"/>
@@ -3459,10 +3766,10 @@
         </w:rPr>
         <w:t>ion</w:t>
       </w:r>
-      <w:bookmarkEnd w:id="49"/>
       <w:bookmarkEnd w:id="50"/>
       <w:bookmarkEnd w:id="51"/>
       <w:bookmarkEnd w:id="52"/>
+      <w:bookmarkEnd w:id="53"/>
     </w:p>
     <w:p/>
     <w:p>
@@ -3485,10 +3792,10 @@
           <w:szCs w:val="24"/>
         </w:rPr>
       </w:pPr>
-      <w:bookmarkStart w:id="53" w:name="_Toc42269608"/>
-      <w:bookmarkStart w:id="54" w:name="_Toc42270209"/>
-      <w:bookmarkStart w:id="55" w:name="_Toc42270855"/>
-      <w:bookmarkStart w:id="56" w:name="_Toc43509586"/>
+      <w:bookmarkStart w:id="54" w:name="_Toc42269608"/>
+      <w:bookmarkStart w:id="55" w:name="_Toc42270209"/>
+      <w:bookmarkStart w:id="56" w:name="_Toc42270855"/>
+      <w:bookmarkStart w:id="57" w:name="_Toc43509586"/>
       <w:r>
         <w:rPr>
           <w:szCs w:val="24"/>
@@ -3501,10 +3808,10 @@
         </w:rPr>
         <w:t>nces</w:t>
       </w:r>
-      <w:bookmarkEnd w:id="53"/>
       <w:bookmarkEnd w:id="54"/>
       <w:bookmarkEnd w:id="55"/>
       <w:bookmarkEnd w:id="56"/>
+      <w:bookmarkEnd w:id="57"/>
     </w:p>
     <w:p>
       <w:pPr>

</xml_diff>